<commit_message>
Epic 0 - Volodymyr Vulchyn
</commit_message>
<xml_diff>
--- a/ai_14/volodymyr_vulchyn/Vulchyn Volodymyr - Epic 3/Report/epic_3_pactice_and_labs_report_vulchyn_volodymyr.docx
+++ b/ai_14/volodymyr_vulchyn/Vulchyn Volodymyr - Epic 3/Report/epic_3_pactice_and_labs_report_vulchyn_volodymyr.docx
@@ -6,14 +6,12 @@
       <w:pPr>
         <w:jc w:val="center"/>
         <w:rPr>
-          <w:rFonts w:ascii="Times New Roman" w:eastAsia="Times New Roman" w:hAnsi="Times New Roman" w:cs="Times New Roman"/>
           <w:sz w:val="28"/>
           <w:szCs w:val="28"/>
         </w:rPr>
       </w:pPr>
       <w:r>
         <w:rPr>
-          <w:rFonts w:ascii="Times New Roman" w:eastAsia="Times New Roman" w:hAnsi="Times New Roman" w:cs="Times New Roman"/>
           <w:sz w:val="28"/>
           <w:szCs w:val="28"/>
         </w:rPr>
@@ -24,14 +22,12 @@
       <w:pPr>
         <w:jc w:val="center"/>
         <w:rPr>
-          <w:rFonts w:ascii="Times New Roman" w:eastAsia="Times New Roman" w:hAnsi="Times New Roman" w:cs="Times New Roman"/>
           <w:sz w:val="28"/>
           <w:szCs w:val="28"/>
         </w:rPr>
       </w:pPr>
       <w:r>
         <w:rPr>
-          <w:rFonts w:ascii="Times New Roman" w:eastAsia="Times New Roman" w:hAnsi="Times New Roman" w:cs="Times New Roman"/>
           <w:sz w:val="28"/>
           <w:szCs w:val="28"/>
         </w:rPr>
@@ -40,53 +36,46 @@
     </w:p>
     <w:p>
       <w:pPr>
-        <w:spacing w:after="0" w:line="360" w:lineRule="auto"/>
+        <w:spacing w:line="360" w:lineRule="auto"/>
         <w:jc w:val="center"/>
         <w:rPr>
-          <w:rFonts w:ascii="Times New Roman" w:eastAsia="Times New Roman" w:hAnsi="Times New Roman" w:cs="Times New Roman"/>
           <w:sz w:val="28"/>
           <w:szCs w:val="28"/>
         </w:rPr>
       </w:pPr>
       <w:r>
         <w:rPr>
-          <w:rFonts w:ascii="Times New Roman" w:eastAsia="Times New Roman" w:hAnsi="Times New Roman" w:cs="Times New Roman"/>
           <w:sz w:val="28"/>
           <w:szCs w:val="28"/>
         </w:rPr>
         <w:t>Кафедра систем штучного інтелекту</w:t>
       </w:r>
     </w:p>
-    <w:p>
-      <w:pPr>
-        <w:rPr>
-          <w:rFonts w:ascii="Times New Roman" w:eastAsia="Times New Roman" w:hAnsi="Times New Roman" w:cs="Times New Roman"/>
-        </w:rPr>
-      </w:pPr>
-    </w:p>
-    <w:p>
-      <w:pPr>
-        <w:jc w:val="center"/>
-        <w:rPr>
-          <w:rFonts w:ascii="Times New Roman" w:eastAsia="Times New Roman" w:hAnsi="Times New Roman" w:cs="Times New Roman"/>
-        </w:rPr>
-      </w:pPr>
-      <w:r>
-        <w:rPr>
-          <w:rFonts w:ascii="Times New Roman" w:eastAsia="Times New Roman" w:hAnsi="Times New Roman" w:cs="Times New Roman"/>
+    <w:p/>
+    <w:p>
+      <w:r>
+        <w:rPr>
           <w:noProof/>
         </w:rPr>
         <w:drawing>
-          <wp:inline distT="114300" distB="114300" distL="114300" distR="114300">
-            <wp:extent cx="2504123" cy="2371892"/>
+          <wp:anchor distT="0" distB="0" distL="114300" distR="114300" simplePos="0" relativeHeight="251659264" behindDoc="0" locked="0" layoutInCell="1" hidden="0" allowOverlap="1" wp14:anchorId="36FC6E54" wp14:editId="0D21599F">
+            <wp:simplePos x="0" y="0"/>
+            <wp:positionH relativeFrom="column">
+              <wp:posOffset>1765935</wp:posOffset>
+            </wp:positionH>
+            <wp:positionV relativeFrom="paragraph">
+              <wp:posOffset>65432</wp:posOffset>
+            </wp:positionV>
+            <wp:extent cx="2710845" cy="2571750"/>
             <wp:effectExtent l="0" t="0" r="0" b="0"/>
-            <wp:docPr id="19" name="image24.png"/>
+            <wp:wrapNone/>
+            <wp:docPr id="4" name="image1.jpg" descr="A blue and white logo&#10;&#10;Description automatically generated"/>
             <wp:cNvGraphicFramePr/>
             <a:graphic xmlns:a="http://schemas.openxmlformats.org/drawingml/2006/main">
               <a:graphicData uri="http://schemas.openxmlformats.org/drawingml/2006/picture">
                 <pic:pic xmlns:pic="http://schemas.openxmlformats.org/drawingml/2006/picture">
                   <pic:nvPicPr>
-                    <pic:cNvPr id="0" name="image24.png"/>
+                    <pic:cNvPr id="0" name="image1.jpg" descr="A blue and white logo&#10;&#10;Description automatically generated"/>
                     <pic:cNvPicPr preferRelativeResize="0"/>
                   </pic:nvPicPr>
                   <pic:blipFill>
@@ -99,7 +88,7 @@
                   <pic:spPr>
                     <a:xfrm>
                       <a:off x="0" y="0"/>
-                      <a:ext cx="2504123" cy="2371892"/>
+                      <a:ext cx="2710845" cy="2571750"/>
                     </a:xfrm>
                     <a:prstGeom prst="rect">
                       <a:avLst/>
@@ -109,24 +98,39 @@
                 </pic:pic>
               </a:graphicData>
             </a:graphic>
-          </wp:inline>
+          </wp:anchor>
         </w:drawing>
       </w:r>
     </w:p>
     <w:p>
       <w:pPr>
         <w:jc w:val="center"/>
-        <w:rPr>
-          <w:rFonts w:ascii="Times New Roman" w:eastAsia="Times New Roman" w:hAnsi="Times New Roman" w:cs="Times New Roman"/>
-        </w:rPr>
-      </w:pPr>
-    </w:p>
-    <w:p>
-      <w:pPr>
-        <w:spacing w:line="240" w:lineRule="auto"/>
+      </w:pPr>
+    </w:p>
+    <w:p>
+      <w:pPr>
         <w:jc w:val="center"/>
-        <w:rPr>
-          <w:rFonts w:ascii="Times New Roman" w:eastAsia="Times New Roman" w:hAnsi="Times New Roman" w:cs="Times New Roman"/>
+      </w:pPr>
+    </w:p>
+    <w:p>
+      <w:pPr>
+        <w:jc w:val="center"/>
+      </w:pPr>
+    </w:p>
+    <w:p>
+      <w:pPr>
+        <w:jc w:val="center"/>
+      </w:pPr>
+    </w:p>
+    <w:p>
+      <w:pPr>
+        <w:jc w:val="center"/>
+      </w:pPr>
+    </w:p>
+    <w:p>
+      <w:pPr>
+        <w:jc w:val="center"/>
+        <w:rPr>
           <w:b/>
           <w:sz w:val="40"/>
           <w:szCs w:val="40"/>
@@ -135,43 +139,12 @@
     </w:p>
     <w:p>
       <w:pPr>
-        <w:spacing w:line="240" w:lineRule="auto"/>
-        <w:jc w:val="center"/>
-        <w:rPr>
-          <w:rFonts w:ascii="Times New Roman" w:eastAsia="Times New Roman" w:hAnsi="Times New Roman" w:cs="Times New Roman"/>
+        <w:rPr>
           <w:b/>
           <w:sz w:val="40"/>
           <w:szCs w:val="40"/>
         </w:rPr>
       </w:pPr>
-      <w:r>
-        <w:rPr>
-          <w:rFonts w:ascii="Times New Roman" w:eastAsia="Times New Roman" w:hAnsi="Times New Roman" w:cs="Times New Roman"/>
-          <w:b/>
-          <w:sz w:val="40"/>
-          <w:szCs w:val="40"/>
-        </w:rPr>
-        <w:t>Звіт</w:t>
-      </w:r>
-    </w:p>
-    <w:p>
-      <w:pPr>
-        <w:spacing w:line="240" w:lineRule="auto"/>
-        <w:jc w:val="center"/>
-        <w:rPr>
-          <w:rFonts w:ascii="Times New Roman" w:eastAsia="Times New Roman" w:hAnsi="Times New Roman" w:cs="Times New Roman"/>
-          <w:sz w:val="28"/>
-          <w:szCs w:val="28"/>
-        </w:rPr>
-      </w:pPr>
-      <w:r>
-        <w:rPr>
-          <w:rFonts w:ascii="Times New Roman" w:eastAsia="Times New Roman" w:hAnsi="Times New Roman" w:cs="Times New Roman"/>
-          <w:sz w:val="28"/>
-          <w:szCs w:val="28"/>
-        </w:rPr>
-        <w:t xml:space="preserve">про виконання </w:t>
-      </w:r>
     </w:p>
     <w:p>
       <w:pPr>
@@ -179,38 +152,111 @@
           <w:tab w:val="center" w:pos="4819"/>
           <w:tab w:val="left" w:pos="7468"/>
         </w:tabs>
-        <w:spacing w:line="240" w:lineRule="auto"/>
-        <w:rPr>
-          <w:rFonts w:ascii="Times New Roman" w:eastAsia="Times New Roman" w:hAnsi="Times New Roman" w:cs="Times New Roman"/>
+        <w:jc w:val="center"/>
+        <w:rPr>
+          <w:b/>
+          <w:sz w:val="56"/>
+          <w:szCs w:val="56"/>
+        </w:rPr>
+      </w:pPr>
+    </w:p>
+    <w:p>
+      <w:pPr>
+        <w:tabs>
+          <w:tab w:val="center" w:pos="4819"/>
+          <w:tab w:val="left" w:pos="7468"/>
+        </w:tabs>
+        <w:jc w:val="center"/>
+        <w:rPr>
+          <w:b/>
+          <w:sz w:val="56"/>
+          <w:szCs w:val="56"/>
+        </w:rPr>
+      </w:pPr>
+    </w:p>
+    <w:p>
+      <w:pPr>
+        <w:tabs>
+          <w:tab w:val="center" w:pos="4819"/>
+          <w:tab w:val="left" w:pos="7468"/>
+        </w:tabs>
+        <w:jc w:val="center"/>
+        <w:rPr>
           <w:b/>
           <w:sz w:val="28"/>
           <w:szCs w:val="28"/>
         </w:rPr>
       </w:pPr>
-      <w:r>
-        <w:rPr>
-          <w:rFonts w:ascii="Times New Roman" w:eastAsia="Times New Roman" w:hAnsi="Times New Roman" w:cs="Times New Roman"/>
+      <w:bookmarkStart w:id="0" w:name="_GoBack"/>
+      <w:bookmarkEnd w:id="0"/>
+      <w:r>
+        <w:rPr>
+          <w:b/>
+          <w:sz w:val="56"/>
+          <w:szCs w:val="56"/>
+        </w:rPr>
+        <w:t>Звіт</w:t>
+      </w:r>
+      <w:r>
+        <w:rPr>
           <w:b/>
           <w:sz w:val="28"/>
           <w:szCs w:val="28"/>
         </w:rPr>
-        <w:tab/>
-        <w:t>Лабораторних та практичних робіт № 3</w:t>
-      </w:r>
-    </w:p>
-    <w:p>
-      <w:pPr>
-        <w:spacing w:line="240" w:lineRule="auto"/>
+        <w:t xml:space="preserve"> </w:t>
+      </w:r>
+    </w:p>
+    <w:p>
+      <w:pPr>
+        <w:tabs>
+          <w:tab w:val="center" w:pos="4819"/>
+          <w:tab w:val="left" w:pos="7468"/>
+        </w:tabs>
         <w:jc w:val="center"/>
         <w:rPr>
-          <w:rFonts w:ascii="Times New Roman" w:eastAsia="Times New Roman" w:hAnsi="Times New Roman" w:cs="Times New Roman"/>
+          <w:b/>
           <w:sz w:val="28"/>
           <w:szCs w:val="28"/>
         </w:rPr>
       </w:pPr>
       <w:r>
         <w:rPr>
-          <w:rFonts w:ascii="Times New Roman" w:eastAsia="Times New Roman" w:hAnsi="Times New Roman" w:cs="Times New Roman"/>
+          <w:b/>
+          <w:sz w:val="28"/>
+          <w:szCs w:val="28"/>
+        </w:rPr>
+        <w:t>про виконання лабораторних та практичних робіт блоку № 3</w:t>
+      </w:r>
+    </w:p>
+    <w:p>
+      <w:pPr>
+        <w:jc w:val="center"/>
+        <w:rPr>
+          <w:sz w:val="28"/>
+          <w:szCs w:val="28"/>
+        </w:rPr>
+      </w:pPr>
+      <w:r>
+        <w:rPr>
+          <w:sz w:val="28"/>
+          <w:szCs w:val="28"/>
+        </w:rPr>
+        <w:t>На тему:  «Цикли. Вкладені Цикли. Завершення виконання циклів. Функції. Простір імен. Перевантаження функцій. Функції з змінною кількістю параметрів (еліпсис). Рекурсія. Вбудовані функції.»</w:t>
+      </w:r>
+      <w:r>
+        <w:t xml:space="preserve"> </w:t>
+      </w:r>
+    </w:p>
+    <w:p>
+      <w:pPr>
+        <w:jc w:val="center"/>
+        <w:rPr>
+          <w:sz w:val="28"/>
+          <w:szCs w:val="28"/>
+        </w:rPr>
+      </w:pPr>
+      <w:r>
+        <w:rPr>
           <w:b/>
           <w:i/>
           <w:sz w:val="28"/>
@@ -220,7 +266,6 @@
       </w:r>
       <w:r>
         <w:rPr>
-          <w:rFonts w:ascii="Times New Roman" w:eastAsia="Times New Roman" w:hAnsi="Times New Roman" w:cs="Times New Roman"/>
           <w:sz w:val="28"/>
           <w:szCs w:val="28"/>
         </w:rPr>
@@ -229,15 +274,109 @@
     </w:p>
     <w:p>
       <w:pPr>
-        <w:spacing w:line="240" w:lineRule="auto"/>
         <w:jc w:val="center"/>
         <w:rPr>
-          <w:rFonts w:ascii="Times New Roman" w:eastAsia="Times New Roman" w:hAnsi="Times New Roman" w:cs="Times New Roman"/>
           <w:sz w:val="28"/>
           <w:szCs w:val="28"/>
         </w:rPr>
       </w:pPr>
       <w:r>
+        <w:rPr>
+          <w:sz w:val="28"/>
+          <w:szCs w:val="28"/>
+        </w:rPr>
+        <w:t>до:</w:t>
+      </w:r>
+    </w:p>
+    <w:p>
+      <w:pPr>
+        <w:jc w:val="center"/>
+        <w:rPr>
+          <w:sz w:val="28"/>
+          <w:szCs w:val="28"/>
+        </w:rPr>
+      </w:pPr>
+      <w:r>
+        <w:rPr>
+          <w:sz w:val="28"/>
+          <w:szCs w:val="28"/>
+        </w:rPr>
+        <w:t xml:space="preserve">ВНС Лабораторної Роботи № 2 </w:t>
+      </w:r>
+    </w:p>
+    <w:p>
+      <w:pPr>
+        <w:jc w:val="center"/>
+        <w:rPr>
+          <w:sz w:val="28"/>
+          <w:szCs w:val="28"/>
+        </w:rPr>
+      </w:pPr>
+      <w:r>
+        <w:rPr>
+          <w:sz w:val="28"/>
+          <w:szCs w:val="28"/>
+        </w:rPr>
+        <w:t>ВНС Лабораторної Роботи № 3</w:t>
+      </w:r>
+    </w:p>
+    <w:p>
+      <w:pPr>
+        <w:jc w:val="center"/>
+        <w:rPr>
+          <w:sz w:val="28"/>
+          <w:szCs w:val="28"/>
+        </w:rPr>
+      </w:pPr>
+      <w:r>
+        <w:rPr>
+          <w:sz w:val="28"/>
+          <w:szCs w:val="28"/>
+        </w:rPr>
+        <w:t>ВНС Лабораторної Роботи № 7</w:t>
+      </w:r>
+    </w:p>
+    <w:p>
+      <w:pPr>
+        <w:jc w:val="center"/>
+        <w:rPr>
+          <w:sz w:val="28"/>
+          <w:szCs w:val="28"/>
+        </w:rPr>
+      </w:pPr>
+      <w:r>
+        <w:rPr>
+          <w:sz w:val="28"/>
+          <w:szCs w:val="28"/>
+        </w:rPr>
+        <w:t>Практичних Робіт № 3</w:t>
+      </w:r>
+    </w:p>
+    <w:p>
+      <w:pPr>
+        <w:jc w:val="center"/>
+        <w:rPr>
+          <w:rFonts w:ascii="Times New Roman" w:eastAsia="Times New Roman" w:hAnsi="Times New Roman" w:cs="Times New Roman"/>
+          <w:b/>
+          <w:smallCaps/>
+          <w:sz w:val="28"/>
+          <w:szCs w:val="28"/>
+        </w:rPr>
+      </w:pPr>
+    </w:p>
+    <w:p>
+      <w:pPr>
+        <w:spacing w:line="360" w:lineRule="auto"/>
+        <w:rPr>
+          <w:rFonts w:ascii="Times New Roman" w:eastAsia="Times New Roman" w:hAnsi="Times New Roman" w:cs="Times New Roman"/>
+          <w:sz w:val="28"/>
+          <w:szCs w:val="28"/>
+        </w:rPr>
+      </w:pPr>
+    </w:p>
+    <w:p>
+      <w:pPr>
+        <w:jc w:val="right"/>
         <w:rPr>
           <w:rFonts w:ascii="Times New Roman" w:eastAsia="Times New Roman" w:hAnsi="Times New Roman" w:cs="Times New Roman"/>
           <w:b/>
@@ -245,44 +384,8 @@
           <w:sz w:val="28"/>
           <w:szCs w:val="28"/>
         </w:rPr>
-        <w:t>з розділу</w:t>
-      </w:r>
-      <w:r>
-        <w:rPr>
-          <w:rFonts w:ascii="Times New Roman" w:eastAsia="Times New Roman" w:hAnsi="Times New Roman" w:cs="Times New Roman"/>
-          <w:sz w:val="28"/>
-          <w:szCs w:val="28"/>
-        </w:rPr>
-        <w:t>:  «Цикли. Вкладені Цикли. Функції. Перевантаження функцій. Рекурсія»</w:t>
-      </w:r>
-    </w:p>
-    <w:p>
-      <w:pPr>
-        <w:spacing w:line="240" w:lineRule="auto"/>
-        <w:jc w:val="center"/>
-        <w:rPr>
-          <w:rFonts w:ascii="Times New Roman" w:eastAsia="Times New Roman" w:hAnsi="Times New Roman" w:cs="Times New Roman"/>
-          <w:b/>
-          <w:smallCaps/>
-          <w:sz w:val="28"/>
-          <w:szCs w:val="28"/>
-        </w:rPr>
-      </w:pPr>
-    </w:p>
-    <w:p>
-      <w:pPr>
-        <w:spacing w:line="360" w:lineRule="auto"/>
-        <w:rPr>
-          <w:rFonts w:ascii="Times New Roman" w:eastAsia="Times New Roman" w:hAnsi="Times New Roman" w:cs="Times New Roman"/>
-          <w:sz w:val="28"/>
-          <w:szCs w:val="28"/>
-        </w:rPr>
-      </w:pPr>
-    </w:p>
-    <w:p>
-      <w:pPr>
-        <w:spacing w:line="240" w:lineRule="auto"/>
-        <w:jc w:val="right"/>
+      </w:pPr>
+      <w:r>
         <w:rPr>
           <w:rFonts w:ascii="Times New Roman" w:eastAsia="Times New Roman" w:hAnsi="Times New Roman" w:cs="Times New Roman"/>
           <w:b/>
@@ -290,8 +393,12 @@
           <w:sz w:val="28"/>
           <w:szCs w:val="28"/>
         </w:rPr>
-      </w:pPr>
-      <w:r>
+        <w:t>Виконав:</w:t>
+      </w:r>
+    </w:p>
+    <w:p>
+      <w:pPr>
+        <w:jc w:val="right"/>
         <w:rPr>
           <w:rFonts w:ascii="Times New Roman" w:eastAsia="Times New Roman" w:hAnsi="Times New Roman" w:cs="Times New Roman"/>
           <w:b/>
@@ -299,13 +406,8 @@
           <w:sz w:val="28"/>
           <w:szCs w:val="28"/>
         </w:rPr>
-        <w:t>Виконав:</w:t>
-      </w:r>
-    </w:p>
-    <w:p>
-      <w:pPr>
-        <w:spacing w:line="240" w:lineRule="auto"/>
-        <w:jc w:val="right"/>
+      </w:pPr>
+      <w:r>
         <w:rPr>
           <w:rFonts w:ascii="Times New Roman" w:eastAsia="Times New Roman" w:hAnsi="Times New Roman" w:cs="Times New Roman"/>
           <w:b/>
@@ -313,29 +415,19 @@
           <w:sz w:val="28"/>
           <w:szCs w:val="28"/>
         </w:rPr>
-      </w:pPr>
-      <w:r>
-        <w:rPr>
-          <w:rFonts w:ascii="Times New Roman" w:eastAsia="Times New Roman" w:hAnsi="Times New Roman" w:cs="Times New Roman"/>
-          <w:b/>
-          <w:i/>
+        <w:t xml:space="preserve"> </w:t>
+      </w:r>
+      <w:r>
+        <w:rPr>
+          <w:rFonts w:ascii="Times New Roman" w:eastAsia="Times New Roman" w:hAnsi="Times New Roman" w:cs="Times New Roman"/>
           <w:sz w:val="28"/>
           <w:szCs w:val="28"/>
         </w:rPr>
-        <w:t xml:space="preserve"> </w:t>
-      </w:r>
-      <w:r>
-        <w:rPr>
-          <w:rFonts w:ascii="Times New Roman" w:eastAsia="Times New Roman" w:hAnsi="Times New Roman" w:cs="Times New Roman"/>
-          <w:sz w:val="28"/>
-          <w:szCs w:val="28"/>
-        </w:rPr>
         <w:t>студент групи ШІ-14</w:t>
       </w:r>
     </w:p>
     <w:p>
       <w:pPr>
-        <w:spacing w:line="240" w:lineRule="auto"/>
         <w:jc w:val="right"/>
         <w:rPr>
           <w:rFonts w:ascii="Times New Roman" w:eastAsia="Times New Roman" w:hAnsi="Times New Roman" w:cs="Times New Roman"/>
@@ -709,7 +801,7 @@
           <w:right w:val="nil"/>
           <w:between w:val="nil"/>
         </w:pBdr>
-        <w:spacing w:after="0" w:line="240" w:lineRule="auto"/>
+        <w:spacing w:after="0"/>
         <w:rPr>
           <w:rFonts w:ascii="Times New Roman" w:eastAsia="Times New Roman" w:hAnsi="Times New Roman" w:cs="Times New Roman"/>
           <w:color w:val="000000"/>
@@ -757,7 +849,7 @@
           <w:right w:val="nil"/>
           <w:between w:val="nil"/>
         </w:pBdr>
-        <w:spacing w:after="0" w:line="240" w:lineRule="auto"/>
+        <w:spacing w:after="0"/>
         <w:rPr>
           <w:rFonts w:ascii="Times New Roman" w:eastAsia="Times New Roman" w:hAnsi="Times New Roman" w:cs="Times New Roman"/>
           <w:color w:val="000000"/>
@@ -876,7 +968,7 @@
           <w:right w:val="nil"/>
           <w:between w:val="nil"/>
         </w:pBdr>
-        <w:spacing w:after="0" w:line="240" w:lineRule="auto"/>
+        <w:spacing w:after="0"/>
         <w:rPr>
           <w:rFonts w:ascii="Times New Roman" w:eastAsia="Times New Roman" w:hAnsi="Times New Roman" w:cs="Times New Roman"/>
           <w:color w:val="000000"/>
@@ -917,7 +1009,7 @@
           <w:ilvl w:val="0"/>
           <w:numId w:val="3"/>
         </w:numPr>
-        <w:spacing w:after="0" w:line="240" w:lineRule="auto"/>
+        <w:spacing w:after="0"/>
         <w:rPr>
           <w:rFonts w:ascii="Times New Roman" w:eastAsia="Times New Roman" w:hAnsi="Times New Roman" w:cs="Times New Roman"/>
           <w:sz w:val="24"/>
@@ -942,7 +1034,7 @@
           <w:right w:val="nil"/>
           <w:between w:val="nil"/>
         </w:pBdr>
-        <w:spacing w:after="0" w:line="240" w:lineRule="auto"/>
+        <w:spacing w:after="0"/>
         <w:ind w:left="720"/>
         <w:rPr>
           <w:rFonts w:ascii="Times New Roman" w:eastAsia="Times New Roman" w:hAnsi="Times New Roman" w:cs="Times New Roman"/>
@@ -986,7 +1078,7 @@
           <w:right w:val="nil"/>
           <w:between w:val="nil"/>
         </w:pBdr>
-        <w:spacing w:after="0" w:line="240" w:lineRule="auto"/>
+        <w:spacing w:after="0"/>
         <w:rPr>
           <w:rFonts w:ascii="Times New Roman" w:eastAsia="Times New Roman" w:hAnsi="Times New Roman" w:cs="Times New Roman"/>
           <w:color w:val="000000"/>
@@ -1044,7 +1136,7 @@
           <w:right w:val="nil"/>
           <w:between w:val="nil"/>
         </w:pBdr>
-        <w:spacing w:after="0" w:line="240" w:lineRule="auto"/>
+        <w:spacing w:after="0"/>
         <w:rPr>
           <w:rFonts w:ascii="Times New Roman" w:eastAsia="Times New Roman" w:hAnsi="Times New Roman" w:cs="Times New Roman"/>
           <w:color w:val="000000"/>
@@ -1068,7 +1160,7 @@
           <w:ilvl w:val="2"/>
           <w:numId w:val="3"/>
         </w:numPr>
-        <w:spacing w:after="0" w:line="240" w:lineRule="auto"/>
+        <w:spacing w:after="0"/>
         <w:rPr>
           <w:rFonts w:ascii="Times New Roman" w:eastAsia="Times New Roman" w:hAnsi="Times New Roman" w:cs="Times New Roman"/>
           <w:sz w:val="24"/>
@@ -1120,7 +1212,7 @@
           <w:ilvl w:val="2"/>
           <w:numId w:val="3"/>
         </w:numPr>
-        <w:spacing w:after="0" w:line="240" w:lineRule="auto"/>
+        <w:spacing w:after="0"/>
         <w:rPr>
           <w:rFonts w:ascii="Times New Roman" w:eastAsia="Times New Roman" w:hAnsi="Times New Roman" w:cs="Times New Roman"/>
           <w:sz w:val="24"/>
@@ -1138,7 +1230,7 @@
     </w:p>
     <w:p>
       <w:pPr>
-        <w:spacing w:after="0" w:line="240" w:lineRule="auto"/>
+        <w:spacing w:after="0"/>
         <w:ind w:left="2160"/>
         <w:rPr>
           <w:lang w:val="ru-RU"/>
@@ -1166,7 +1258,7 @@
     </w:p>
     <w:p>
       <w:pPr>
-        <w:spacing w:after="0" w:line="240" w:lineRule="auto"/>
+        <w:spacing w:after="0"/>
         <w:ind w:left="2160"/>
       </w:pPr>
       <w:r>
@@ -1194,7 +1286,7 @@
           <w:ilvl w:val="2"/>
           <w:numId w:val="3"/>
         </w:numPr>
-        <w:spacing w:after="0" w:line="240" w:lineRule="auto"/>
+        <w:spacing w:after="0"/>
         <w:rPr>
           <w:rFonts w:ascii="Times New Roman" w:eastAsia="Times New Roman" w:hAnsi="Times New Roman" w:cs="Times New Roman"/>
           <w:sz w:val="24"/>
@@ -1212,7 +1304,7 @@
     </w:p>
     <w:p>
       <w:pPr>
-        <w:spacing w:after="0" w:line="240" w:lineRule="auto"/>
+        <w:spacing w:after="0"/>
         <w:ind w:left="2160"/>
         <w:rPr>
           <w:lang w:val="en-US"/>
@@ -1251,7 +1343,7 @@
     </w:p>
     <w:p>
       <w:pPr>
-        <w:spacing w:after="0" w:line="240" w:lineRule="auto"/>
+        <w:spacing w:after="0"/>
         <w:ind w:left="2160"/>
         <w:rPr>
           <w:lang w:val="ru-RU"/>
@@ -1290,7 +1382,7 @@
     </w:p>
     <w:p>
       <w:pPr>
-        <w:spacing w:after="0" w:line="240" w:lineRule="auto"/>
+        <w:spacing w:after="0"/>
         <w:ind w:left="2160"/>
         <w:rPr>
           <w:lang w:val="ru-RU"/>
@@ -1336,7 +1428,7 @@
     </w:p>
     <w:p>
       <w:pPr>
-        <w:spacing w:after="0" w:line="240" w:lineRule="auto"/>
+        <w:spacing w:after="0"/>
         <w:ind w:left="2160"/>
         <w:rPr>
           <w:rFonts w:ascii="Times New Roman" w:eastAsia="Times New Roman" w:hAnsi="Times New Roman" w:cs="Times New Roman"/>
@@ -1351,7 +1443,7 @@
           <w:ilvl w:val="1"/>
           <w:numId w:val="3"/>
         </w:numPr>
-        <w:spacing w:after="0" w:line="240" w:lineRule="auto"/>
+        <w:spacing w:after="0"/>
         <w:rPr>
           <w:rFonts w:ascii="Times New Roman" w:eastAsia="Times New Roman" w:hAnsi="Times New Roman" w:cs="Times New Roman"/>
           <w:sz w:val="24"/>
@@ -1373,7 +1465,7 @@
           <w:ilvl w:val="2"/>
           <w:numId w:val="3"/>
         </w:numPr>
-        <w:spacing w:after="0" w:line="240" w:lineRule="auto"/>
+        <w:spacing w:after="0"/>
         <w:rPr>
           <w:rFonts w:ascii="Times New Roman" w:eastAsia="Times New Roman" w:hAnsi="Times New Roman" w:cs="Times New Roman"/>
           <w:sz w:val="24"/>
@@ -1746,7 +1838,7 @@
           <w:right w:val="nil"/>
           <w:between w:val="nil"/>
         </w:pBdr>
-        <w:spacing w:after="0" w:line="240" w:lineRule="auto"/>
+        <w:spacing w:after="0"/>
         <w:rPr>
           <w:rFonts w:ascii="Times New Roman" w:eastAsia="Times New Roman" w:hAnsi="Times New Roman" w:cs="Times New Roman"/>
           <w:color w:val="000000"/>
@@ -1787,7 +1879,7 @@
           <w:right w:val="nil"/>
           <w:between w:val="nil"/>
         </w:pBdr>
-        <w:spacing w:after="0" w:line="240" w:lineRule="auto"/>
+        <w:spacing w:after="0"/>
         <w:rPr>
           <w:rFonts w:ascii="Times New Roman" w:eastAsia="Times New Roman" w:hAnsi="Times New Roman" w:cs="Times New Roman"/>
           <w:color w:val="000000"/>
@@ -1852,7 +1944,7 @@
           <w:right w:val="nil"/>
           <w:between w:val="nil"/>
         </w:pBdr>
-        <w:spacing w:after="0" w:line="240" w:lineRule="auto"/>
+        <w:spacing w:after="0"/>
         <w:rPr>
           <w:rFonts w:ascii="Times New Roman" w:eastAsia="Times New Roman" w:hAnsi="Times New Roman" w:cs="Times New Roman"/>
           <w:color w:val="000000"/>
@@ -1908,7 +2000,7 @@
           <w:right w:val="nil"/>
           <w:between w:val="nil"/>
         </w:pBdr>
-        <w:spacing w:after="0" w:line="240" w:lineRule="auto"/>
+        <w:spacing w:after="0"/>
         <w:rPr>
           <w:rFonts w:ascii="Times New Roman" w:eastAsia="Times New Roman" w:hAnsi="Times New Roman" w:cs="Times New Roman"/>
           <w:color w:val="000000"/>
@@ -2034,7 +2126,7 @@
           <w:right w:val="nil"/>
           <w:between w:val="nil"/>
         </w:pBdr>
-        <w:spacing w:after="0" w:line="240" w:lineRule="auto"/>
+        <w:spacing w:after="0"/>
         <w:rPr>
           <w:rFonts w:ascii="Times New Roman" w:eastAsia="Times New Roman" w:hAnsi="Times New Roman" w:cs="Times New Roman"/>
           <w:color w:val="000000"/>
@@ -2058,7 +2150,7 @@
           <w:ilvl w:val="2"/>
           <w:numId w:val="3"/>
         </w:numPr>
-        <w:spacing w:after="0" w:line="240" w:lineRule="auto"/>
+        <w:spacing w:after="0"/>
         <w:rPr>
           <w:rFonts w:ascii="Times New Roman" w:eastAsia="Times New Roman" w:hAnsi="Times New Roman" w:cs="Times New Roman"/>
           <w:sz w:val="24"/>
@@ -2107,7 +2199,7 @@
           <w:right w:val="nil"/>
           <w:between w:val="nil"/>
         </w:pBdr>
-        <w:spacing w:after="0" w:line="240" w:lineRule="auto"/>
+        <w:spacing w:after="0"/>
         <w:rPr>
           <w:rFonts w:ascii="Times New Roman" w:eastAsia="Times New Roman" w:hAnsi="Times New Roman" w:cs="Times New Roman"/>
           <w:color w:val="000000"/>
@@ -2134,7 +2226,7 @@
           <w:right w:val="nil"/>
           <w:between w:val="nil"/>
         </w:pBdr>
-        <w:spacing w:after="0" w:line="240" w:lineRule="auto"/>
+        <w:spacing w:after="0"/>
         <w:ind w:left="2160"/>
       </w:pPr>
       <w:r>
@@ -2162,7 +2254,7 @@
           <w:right w:val="nil"/>
           <w:between w:val="nil"/>
         </w:pBdr>
-        <w:spacing w:after="0" w:line="240" w:lineRule="auto"/>
+        <w:spacing w:after="0"/>
         <w:ind w:left="2160"/>
       </w:pPr>
       <w:r>
@@ -2190,7 +2282,7 @@
           <w:right w:val="nil"/>
           <w:between w:val="nil"/>
         </w:pBdr>
-        <w:spacing w:after="0" w:line="240" w:lineRule="auto"/>
+        <w:spacing w:after="0"/>
         <w:ind w:left="2160"/>
         <w:rPr>
           <w:lang w:val="en-US"/>
@@ -2230,7 +2322,7 @@
           <w:right w:val="nil"/>
           <w:between w:val="nil"/>
         </w:pBdr>
-        <w:spacing w:after="0" w:line="240" w:lineRule="auto"/>
+        <w:spacing w:after="0"/>
         <w:rPr>
           <w:rFonts w:ascii="Times New Roman" w:eastAsia="Times New Roman" w:hAnsi="Times New Roman" w:cs="Times New Roman"/>
           <w:color w:val="000000"/>
@@ -2257,7 +2349,7 @@
           <w:right w:val="nil"/>
           <w:between w:val="nil"/>
         </w:pBdr>
-        <w:spacing w:after="0" w:line="240" w:lineRule="auto"/>
+        <w:spacing w:after="0"/>
         <w:ind w:left="2160"/>
       </w:pPr>
       <w:r>
@@ -2312,7 +2404,7 @@
           <w:right w:val="nil"/>
           <w:between w:val="nil"/>
         </w:pBdr>
-        <w:spacing w:after="0" w:line="240" w:lineRule="auto"/>
+        <w:spacing w:after="0"/>
         <w:ind w:left="2160"/>
         <w:rPr>
           <w:rFonts w:ascii="Times New Roman" w:eastAsia="Times New Roman" w:hAnsi="Times New Roman" w:cs="Times New Roman"/>
@@ -2363,7 +2455,7 @@
           <w:right w:val="nil"/>
           <w:between w:val="nil"/>
         </w:pBdr>
-        <w:spacing w:after="0" w:line="240" w:lineRule="auto"/>
+        <w:spacing w:after="0"/>
         <w:ind w:left="2160"/>
         <w:rPr>
           <w:rFonts w:ascii="Times New Roman" w:eastAsia="Times New Roman" w:hAnsi="Times New Roman" w:cs="Times New Roman"/>
@@ -2385,7 +2477,7 @@
           <w:right w:val="nil"/>
           <w:between w:val="nil"/>
         </w:pBdr>
-        <w:spacing w:after="0" w:line="240" w:lineRule="auto"/>
+        <w:spacing w:after="0"/>
         <w:rPr>
           <w:rFonts w:ascii="Times New Roman" w:eastAsia="Times New Roman" w:hAnsi="Times New Roman" w:cs="Times New Roman"/>
           <w:color w:val="000000"/>
@@ -2416,7 +2508,7 @@
           <w:right w:val="nil"/>
           <w:between w:val="nil"/>
         </w:pBdr>
-        <w:spacing w:after="0" w:line="240" w:lineRule="auto"/>
+        <w:spacing w:after="0"/>
         <w:rPr>
           <w:rFonts w:ascii="Times New Roman" w:eastAsia="Times New Roman" w:hAnsi="Times New Roman" w:cs="Times New Roman"/>
           <w:color w:val="000000"/>
@@ -2430,7 +2522,6 @@
           <w:sz w:val="24"/>
           <w:szCs w:val="24"/>
         </w:rPr>
-        <w:lastRenderedPageBreak/>
         <w:t xml:space="preserve">Опрацював матеріал </w:t>
       </w:r>
       <w:r>
@@ -2550,7 +2641,7 @@
           <w:right w:val="nil"/>
           <w:between w:val="nil"/>
         </w:pBdr>
-        <w:spacing w:after="0" w:line="240" w:lineRule="auto"/>
+        <w:spacing w:after="0"/>
         <w:rPr>
           <w:rFonts w:ascii="Times New Roman" w:eastAsia="Times New Roman" w:hAnsi="Times New Roman" w:cs="Times New Roman"/>
           <w:color w:val="000000"/>
@@ -2591,7 +2682,7 @@
           <w:right w:val="nil"/>
           <w:between w:val="nil"/>
         </w:pBdr>
-        <w:spacing w:after="0" w:line="240" w:lineRule="auto"/>
+        <w:spacing w:after="0"/>
         <w:rPr>
           <w:rFonts w:ascii="Times New Roman" w:eastAsia="Times New Roman" w:hAnsi="Times New Roman" w:cs="Times New Roman"/>
           <w:color w:val="000000"/>
@@ -2606,6 +2697,7 @@
           <w:sz w:val="24"/>
           <w:szCs w:val="24"/>
         </w:rPr>
+        <w:lastRenderedPageBreak/>
         <w:t xml:space="preserve">Початок опрацювання теми: </w:t>
       </w:r>
       <w:r>
@@ -2647,7 +2739,7 @@
           <w:right w:val="nil"/>
           <w:between w:val="nil"/>
         </w:pBdr>
-        <w:spacing w:after="0" w:line="240" w:lineRule="auto"/>
+        <w:spacing w:after="0"/>
         <w:rPr>
           <w:rFonts w:ascii="Times New Roman" w:eastAsia="Times New Roman" w:hAnsi="Times New Roman" w:cs="Times New Roman"/>
           <w:color w:val="000000"/>
@@ -2703,7 +2795,7 @@
           <w:right w:val="nil"/>
           <w:between w:val="nil"/>
         </w:pBdr>
-        <w:spacing w:after="0" w:line="240" w:lineRule="auto"/>
+        <w:spacing w:after="0"/>
         <w:rPr>
           <w:rFonts w:ascii="Times New Roman" w:eastAsia="Times New Roman" w:hAnsi="Times New Roman" w:cs="Times New Roman"/>
           <w:color w:val="000000"/>
@@ -2786,7 +2878,7 @@
           <w:right w:val="nil"/>
           <w:between w:val="nil"/>
         </w:pBdr>
-        <w:spacing w:after="0" w:line="240" w:lineRule="auto"/>
+        <w:spacing w:after="0"/>
         <w:rPr>
           <w:rFonts w:ascii="Times New Roman" w:eastAsia="Times New Roman" w:hAnsi="Times New Roman" w:cs="Times New Roman"/>
           <w:color w:val="000000"/>
@@ -2810,7 +2902,7 @@
           <w:ilvl w:val="2"/>
           <w:numId w:val="3"/>
         </w:numPr>
-        <w:spacing w:after="0" w:line="240" w:lineRule="auto"/>
+        <w:spacing w:after="0"/>
         <w:rPr>
           <w:rFonts w:ascii="Times New Roman" w:eastAsia="Times New Roman" w:hAnsi="Times New Roman" w:cs="Times New Roman"/>
           <w:sz w:val="24"/>
@@ -2859,7 +2951,7 @@
           <w:right w:val="nil"/>
           <w:between w:val="nil"/>
         </w:pBdr>
-        <w:spacing w:after="0" w:line="240" w:lineRule="auto"/>
+        <w:spacing w:after="0"/>
         <w:rPr>
           <w:rFonts w:ascii="Times New Roman" w:eastAsia="Times New Roman" w:hAnsi="Times New Roman" w:cs="Times New Roman"/>
           <w:color w:val="000000"/>
@@ -2886,7 +2978,7 @@
           <w:right w:val="nil"/>
           <w:between w:val="nil"/>
         </w:pBdr>
-        <w:spacing w:after="0" w:line="240" w:lineRule="auto"/>
+        <w:spacing w:after="0"/>
         <w:ind w:left="2160"/>
         <w:rPr>
           <w:rFonts w:ascii="Times New Roman" w:eastAsia="Times New Roman" w:hAnsi="Times New Roman" w:cs="Times New Roman"/>
@@ -2917,7 +3009,7 @@
           <w:right w:val="nil"/>
           <w:between w:val="nil"/>
         </w:pBdr>
-        <w:spacing w:after="0" w:line="240" w:lineRule="auto"/>
+        <w:spacing w:after="0"/>
         <w:ind w:left="2160"/>
         <w:rPr>
           <w:rFonts w:ascii="Times New Roman" w:eastAsia="Times New Roman" w:hAnsi="Times New Roman" w:cs="Times New Roman"/>
@@ -2962,7 +3054,7 @@
           <w:right w:val="nil"/>
           <w:between w:val="nil"/>
         </w:pBdr>
-        <w:spacing w:after="0" w:line="240" w:lineRule="auto"/>
+        <w:spacing w:after="0"/>
         <w:ind w:left="2160"/>
         <w:rPr>
           <w:rFonts w:ascii="Times New Roman" w:eastAsia="Times New Roman" w:hAnsi="Times New Roman" w:cs="Times New Roman"/>
@@ -2997,7 +3089,7 @@
           <w:right w:val="nil"/>
           <w:between w:val="nil"/>
         </w:pBdr>
-        <w:spacing w:after="0" w:line="240" w:lineRule="auto"/>
+        <w:spacing w:after="0"/>
         <w:rPr>
           <w:rFonts w:ascii="Times New Roman" w:eastAsia="Times New Roman" w:hAnsi="Times New Roman" w:cs="Times New Roman"/>
           <w:color w:val="000000"/>
@@ -3024,7 +3116,7 @@
           <w:right w:val="nil"/>
           <w:between w:val="nil"/>
         </w:pBdr>
-        <w:spacing w:after="0" w:line="240" w:lineRule="auto"/>
+        <w:spacing w:after="0"/>
         <w:ind w:left="2160"/>
         <w:rPr>
           <w:rFonts w:ascii="Times New Roman" w:eastAsia="Times New Roman" w:hAnsi="Times New Roman" w:cs="Times New Roman"/>
@@ -3057,7 +3149,7 @@
           <w:right w:val="nil"/>
           <w:between w:val="nil"/>
         </w:pBdr>
-        <w:spacing w:after="0" w:line="240" w:lineRule="auto"/>
+        <w:spacing w:after="0"/>
         <w:ind w:left="2160"/>
         <w:rPr>
           <w:rFonts w:ascii="Times New Roman" w:eastAsia="Times New Roman" w:hAnsi="Times New Roman" w:cs="Times New Roman"/>
@@ -3094,7 +3186,7 @@
           <w:right w:val="nil"/>
           <w:between w:val="nil"/>
         </w:pBdr>
-        <w:spacing w:after="0" w:line="240" w:lineRule="auto"/>
+        <w:spacing w:after="0"/>
         <w:rPr>
           <w:rFonts w:ascii="Times New Roman" w:eastAsia="Times New Roman" w:hAnsi="Times New Roman" w:cs="Times New Roman"/>
           <w:color w:val="000000"/>
@@ -3125,7 +3217,7 @@
           <w:right w:val="nil"/>
           <w:between w:val="nil"/>
         </w:pBdr>
-        <w:spacing w:after="0" w:line="240" w:lineRule="auto"/>
+        <w:spacing w:after="0"/>
         <w:rPr>
           <w:rFonts w:ascii="Times New Roman" w:eastAsia="Times New Roman" w:hAnsi="Times New Roman" w:cs="Times New Roman"/>
           <w:color w:val="000000"/>
@@ -3155,7 +3247,7 @@
           <w:right w:val="nil"/>
           <w:between w:val="nil"/>
         </w:pBdr>
-        <w:spacing w:after="0" w:line="240" w:lineRule="auto"/>
+        <w:spacing w:after="0"/>
         <w:rPr>
           <w:rFonts w:ascii="Times New Roman" w:eastAsia="Times New Roman" w:hAnsi="Times New Roman" w:cs="Times New Roman"/>
           <w:color w:val="000000"/>
@@ -3196,7 +3288,7 @@
           <w:right w:val="nil"/>
           <w:between w:val="nil"/>
         </w:pBdr>
-        <w:spacing w:after="0" w:line="240" w:lineRule="auto"/>
+        <w:spacing w:after="0"/>
         <w:rPr>
           <w:rFonts w:ascii="Times New Roman" w:eastAsia="Times New Roman" w:hAnsi="Times New Roman" w:cs="Times New Roman"/>
           <w:color w:val="000000"/>
@@ -3252,7 +3344,7 @@
           <w:right w:val="nil"/>
           <w:between w:val="nil"/>
         </w:pBdr>
-        <w:spacing w:after="0" w:line="240" w:lineRule="auto"/>
+        <w:spacing w:after="0"/>
         <w:rPr>
           <w:rFonts w:ascii="Times New Roman" w:eastAsia="Times New Roman" w:hAnsi="Times New Roman" w:cs="Times New Roman"/>
           <w:color w:val="000000"/>
@@ -3297,7 +3389,7 @@
           <w:right w:val="nil"/>
           <w:between w:val="nil"/>
         </w:pBdr>
-        <w:spacing w:after="0" w:line="240" w:lineRule="auto"/>
+        <w:spacing w:after="0"/>
         <w:ind w:left="1440"/>
         <w:rPr>
           <w:rFonts w:ascii="Times New Roman" w:eastAsia="Times New Roman" w:hAnsi="Times New Roman" w:cs="Times New Roman"/>
@@ -3313,7 +3405,7 @@
           <w:ilvl w:val="0"/>
           <w:numId w:val="3"/>
         </w:numPr>
-        <w:spacing w:after="0" w:line="240" w:lineRule="auto"/>
+        <w:spacing w:after="0"/>
         <w:rPr>
           <w:rFonts w:ascii="Times New Roman" w:eastAsia="Times New Roman" w:hAnsi="Times New Roman" w:cs="Times New Roman"/>
           <w:sz w:val="24"/>
@@ -3351,7 +3443,7 @@
           <w:ilvl w:val="1"/>
           <w:numId w:val="3"/>
         </w:numPr>
-        <w:spacing w:after="0" w:line="240" w:lineRule="auto"/>
+        <w:spacing w:after="0"/>
         <w:rPr>
           <w:rFonts w:ascii="Times New Roman" w:eastAsia="Times New Roman" w:hAnsi="Times New Roman" w:cs="Times New Roman"/>
           <w:sz w:val="24"/>
@@ -3373,7 +3465,7 @@
           <w:ilvl w:val="2"/>
           <w:numId w:val="3"/>
         </w:numPr>
-        <w:spacing w:after="0" w:line="240" w:lineRule="auto"/>
+        <w:spacing w:after="0"/>
         <w:rPr>
           <w:rFonts w:ascii="Times New Roman" w:eastAsia="Times New Roman" w:hAnsi="Times New Roman" w:cs="Times New Roman"/>
           <w:sz w:val="24"/>
@@ -3415,7 +3507,7 @@
           <w:ilvl w:val="2"/>
           <w:numId w:val="3"/>
         </w:numPr>
-        <w:spacing w:after="0" w:line="240" w:lineRule="auto"/>
+        <w:spacing w:after="0"/>
         <w:rPr>
           <w:rFonts w:ascii="Times New Roman" w:eastAsia="Times New Roman" w:hAnsi="Times New Roman" w:cs="Times New Roman"/>
           <w:sz w:val="24"/>
@@ -3441,7 +3533,7 @@
     </w:p>
     <w:p>
       <w:pPr>
-        <w:spacing w:after="0" w:line="240" w:lineRule="auto"/>
+        <w:spacing w:after="0"/>
         <w:ind w:left="2160"/>
         <w:rPr>
           <w:rFonts w:ascii="Times New Roman" w:eastAsia="Times New Roman" w:hAnsi="Times New Roman" w:cs="Times New Roman"/>
@@ -3465,7 +3557,7 @@
     </w:p>
     <w:p>
       <w:pPr>
-        <w:spacing w:after="0" w:line="240" w:lineRule="auto"/>
+        <w:spacing w:after="0"/>
         <w:ind w:left="2160"/>
         <w:rPr>
           <w:rFonts w:ascii="Times New Roman" w:eastAsia="Times New Roman" w:hAnsi="Times New Roman" w:cs="Times New Roman"/>
@@ -3528,7 +3620,7 @@
           <w:ilvl w:val="2"/>
           <w:numId w:val="3"/>
         </w:numPr>
-        <w:spacing w:after="0" w:line="240" w:lineRule="auto"/>
+        <w:spacing w:after="0"/>
         <w:rPr>
           <w:rFonts w:ascii="Times New Roman" w:eastAsia="Times New Roman" w:hAnsi="Times New Roman" w:cs="Times New Roman"/>
           <w:sz w:val="24"/>
@@ -3546,7 +3638,7 @@
     </w:p>
     <w:p>
       <w:pPr>
-        <w:spacing w:after="0" w:line="240" w:lineRule="auto"/>
+        <w:spacing w:after="0"/>
         <w:ind w:left="2160"/>
         <w:rPr>
           <w:rFonts w:ascii="Times New Roman" w:eastAsia="Times New Roman" w:hAnsi="Times New Roman" w:cs="Times New Roman"/>
@@ -3572,7 +3664,7 @@
           <w:ilvl w:val="1"/>
           <w:numId w:val="3"/>
         </w:numPr>
-        <w:spacing w:after="0" w:line="240" w:lineRule="auto"/>
+        <w:spacing w:after="0"/>
         <w:rPr>
           <w:rFonts w:ascii="Times New Roman" w:eastAsia="Times New Roman" w:hAnsi="Times New Roman" w:cs="Times New Roman"/>
           <w:sz w:val="24"/>
@@ -3594,7 +3686,7 @@
           <w:ilvl w:val="2"/>
           <w:numId w:val="3"/>
         </w:numPr>
-        <w:spacing w:after="0" w:line="240" w:lineRule="auto"/>
+        <w:spacing w:after="0"/>
         <w:rPr>
           <w:rFonts w:ascii="Times New Roman" w:eastAsia="Times New Roman" w:hAnsi="Times New Roman" w:cs="Times New Roman"/>
           <w:sz w:val="24"/>
@@ -3616,7 +3708,7 @@
           <w:ilvl w:val="1"/>
           <w:numId w:val="3"/>
         </w:numPr>
-        <w:spacing w:after="0" w:line="240" w:lineRule="auto"/>
+        <w:spacing w:after="0"/>
         <w:rPr>
           <w:rFonts w:ascii="Times New Roman" w:eastAsia="Times New Roman" w:hAnsi="Times New Roman" w:cs="Times New Roman"/>
           <w:sz w:val="24"/>
@@ -3647,7 +3739,7 @@
           <w:ilvl w:val="1"/>
           <w:numId w:val="3"/>
         </w:numPr>
-        <w:spacing w:after="0" w:line="240" w:lineRule="auto"/>
+        <w:spacing w:after="0"/>
         <w:rPr>
           <w:rFonts w:ascii="Times New Roman" w:eastAsia="Times New Roman" w:hAnsi="Times New Roman" w:cs="Times New Roman"/>
           <w:sz w:val="24"/>
@@ -3686,7 +3778,7 @@
           <w:ilvl w:val="1"/>
           <w:numId w:val="3"/>
         </w:numPr>
-        <w:spacing w:after="0" w:line="240" w:lineRule="auto"/>
+        <w:spacing w:after="0"/>
         <w:rPr>
           <w:rFonts w:ascii="Times New Roman" w:eastAsia="Times New Roman" w:hAnsi="Times New Roman" w:cs="Times New Roman"/>
         </w:rPr>
@@ -3847,7 +3939,7 @@
           <w:right w:val="nil"/>
           <w:between w:val="nil"/>
         </w:pBdr>
-        <w:spacing w:after="0" w:line="240" w:lineRule="auto"/>
+        <w:spacing w:after="0"/>
         <w:rPr>
           <w:rFonts w:ascii="Times New Roman" w:eastAsia="Times New Roman" w:hAnsi="Times New Roman" w:cs="Times New Roman"/>
           <w:color w:val="000000"/>
@@ -3919,7 +4011,7 @@
           <w:right w:val="nil"/>
           <w:between w:val="nil"/>
         </w:pBdr>
-        <w:spacing w:after="0" w:line="240" w:lineRule="auto"/>
+        <w:spacing w:after="0"/>
         <w:rPr>
           <w:rFonts w:ascii="Times New Roman" w:eastAsia="Times New Roman" w:hAnsi="Times New Roman" w:cs="Times New Roman"/>
           <w:sz w:val="24"/>
@@ -3937,7 +4029,7 @@
           <w:right w:val="nil"/>
           <w:between w:val="nil"/>
         </w:pBdr>
-        <w:spacing w:after="0" w:line="240" w:lineRule="auto"/>
+        <w:spacing w:after="0"/>
         <w:rPr>
           <w:rFonts w:ascii="Times New Roman" w:eastAsia="Times New Roman" w:hAnsi="Times New Roman" w:cs="Times New Roman"/>
           <w:sz w:val="24"/>
@@ -3955,7 +4047,7 @@
           <w:right w:val="nil"/>
           <w:between w:val="nil"/>
         </w:pBdr>
-        <w:spacing w:after="0" w:line="240" w:lineRule="auto"/>
+        <w:spacing w:after="0"/>
         <w:rPr>
           <w:rFonts w:ascii="Times New Roman" w:eastAsia="Times New Roman" w:hAnsi="Times New Roman" w:cs="Times New Roman"/>
           <w:sz w:val="24"/>
@@ -4024,7 +4116,7 @@
           <w:right w:val="nil"/>
           <w:between w:val="nil"/>
         </w:pBdr>
-        <w:spacing w:after="0" w:line="240" w:lineRule="auto"/>
+        <w:spacing w:after="0"/>
         <w:rPr>
           <w:rFonts w:ascii="Times New Roman" w:eastAsia="Times New Roman" w:hAnsi="Times New Roman" w:cs="Times New Roman"/>
           <w:sz w:val="24"/>
@@ -4042,7 +4134,7 @@
           <w:right w:val="nil"/>
           <w:between w:val="nil"/>
         </w:pBdr>
-        <w:spacing w:after="0" w:line="240" w:lineRule="auto"/>
+        <w:spacing w:after="0"/>
         <w:rPr>
           <w:rFonts w:ascii="Times New Roman" w:eastAsia="Times New Roman" w:hAnsi="Times New Roman" w:cs="Times New Roman"/>
           <w:sz w:val="24"/>
@@ -4160,7 +4252,7 @@
           <w:right w:val="nil"/>
           <w:between w:val="nil"/>
         </w:pBdr>
-        <w:spacing w:after="0" w:line="240" w:lineRule="auto"/>
+        <w:spacing w:after="0"/>
         <w:rPr>
           <w:rFonts w:ascii="Times New Roman" w:eastAsia="Times New Roman" w:hAnsi="Times New Roman" w:cs="Times New Roman"/>
           <w:color w:val="000000"/>
@@ -4178,7 +4270,7 @@
           <w:right w:val="nil"/>
           <w:between w:val="nil"/>
         </w:pBdr>
-        <w:spacing w:after="0" w:line="240" w:lineRule="auto"/>
+        <w:spacing w:after="0"/>
         <w:rPr>
           <w:rFonts w:ascii="Times New Roman" w:eastAsia="Times New Roman" w:hAnsi="Times New Roman" w:cs="Times New Roman"/>
           <w:color w:val="000000"/>
@@ -4195,6 +4287,7 @@
           <w:szCs w:val="24"/>
           <w:lang w:val="ru-RU"/>
         </w:rPr>
+        <w:lastRenderedPageBreak/>
         <w:t>Успішно</w:t>
       </w:r>
       <w:proofErr w:type="spellEnd"/>
@@ -4518,7 +4611,7 @@
           <w:right w:val="nil"/>
           <w:between w:val="nil"/>
         </w:pBdr>
-        <w:spacing w:after="0" w:line="240" w:lineRule="auto"/>
+        <w:spacing w:after="0"/>
         <w:ind w:left="1440"/>
         <w:rPr>
           <w:rFonts w:ascii="Times New Roman" w:eastAsia="Times New Roman" w:hAnsi="Times New Roman" w:cs="Times New Roman"/>
@@ -4537,7 +4630,7 @@
           <w:right w:val="nil"/>
           <w:between w:val="nil"/>
         </w:pBdr>
-        <w:spacing w:after="0" w:line="240" w:lineRule="auto"/>
+        <w:spacing w:after="0"/>
         <w:rPr>
           <w:rFonts w:ascii="Times New Roman" w:eastAsia="Times New Roman" w:hAnsi="Times New Roman" w:cs="Times New Roman"/>
           <w:color w:val="000000"/>
@@ -4843,7 +4936,7 @@
           <w:right w:val="nil"/>
           <w:between w:val="nil"/>
         </w:pBdr>
-        <w:spacing w:after="0" w:line="240" w:lineRule="auto"/>
+        <w:spacing w:after="0"/>
         <w:ind w:left="1440"/>
         <w:rPr>
           <w:rFonts w:ascii="Times New Roman" w:eastAsia="Times New Roman" w:hAnsi="Times New Roman" w:cs="Times New Roman"/>
@@ -4863,7 +4956,7 @@
           <w:right w:val="nil"/>
           <w:between w:val="nil"/>
         </w:pBdr>
-        <w:spacing w:after="0" w:line="240" w:lineRule="auto"/>
+        <w:spacing w:after="0"/>
         <w:rPr>
           <w:rFonts w:ascii="Times New Roman" w:eastAsia="Times New Roman" w:hAnsi="Times New Roman" w:cs="Times New Roman"/>
           <w:color w:val="000000"/>
@@ -4999,7 +5092,7 @@
           <w:right w:val="nil"/>
           <w:between w:val="nil"/>
         </w:pBdr>
-        <w:spacing w:after="0" w:line="240" w:lineRule="auto"/>
+        <w:spacing w:after="0"/>
         <w:rPr>
           <w:rFonts w:ascii="Times New Roman" w:eastAsia="Times New Roman" w:hAnsi="Times New Roman" w:cs="Times New Roman"/>
           <w:color w:val="000000"/>
@@ -5086,7 +5179,7 @@
           <w:ilvl w:val="0"/>
           <w:numId w:val="2"/>
         </w:numPr>
-        <w:spacing w:after="0" w:line="240" w:lineRule="auto"/>
+        <w:spacing w:after="0"/>
         <w:rPr>
           <w:rFonts w:ascii="Times New Roman" w:eastAsia="Times New Roman" w:hAnsi="Times New Roman" w:cs="Times New Roman"/>
           <w:sz w:val="24"/>
@@ -5113,7 +5206,7 @@
     </w:p>
     <w:p>
       <w:pPr>
-        <w:spacing w:after="0" w:line="240" w:lineRule="auto"/>
+        <w:spacing w:after="0"/>
         <w:rPr>
           <w:rFonts w:ascii="Times New Roman" w:eastAsia="Times New Roman" w:hAnsi="Times New Roman" w:cs="Times New Roman"/>
           <w:sz w:val="24"/>
@@ -5124,7 +5217,7 @@
     </w:p>
     <w:p>
       <w:pPr>
-        <w:spacing w:after="0" w:line="240" w:lineRule="auto"/>
+        <w:spacing w:after="0"/>
         <w:rPr>
           <w:rFonts w:ascii="Times New Roman" w:eastAsia="Times New Roman" w:hAnsi="Times New Roman" w:cs="Times New Roman"/>
           <w:sz w:val="24"/>
@@ -5186,7 +5279,7 @@
     </w:p>
     <w:p>
       <w:pPr>
-        <w:spacing w:after="0" w:line="240" w:lineRule="auto"/>
+        <w:spacing w:after="0"/>
         <w:rPr>
           <w:rFonts w:ascii="Times New Roman" w:eastAsia="Times New Roman" w:hAnsi="Times New Roman" w:cs="Times New Roman"/>
           <w:sz w:val="24"/>
@@ -5248,7 +5341,7 @@
     </w:p>
     <w:p>
       <w:pPr>
-        <w:spacing w:after="0" w:line="240" w:lineRule="auto"/>
+        <w:spacing w:after="0"/>
         <w:rPr>
           <w:rFonts w:ascii="Times New Roman" w:eastAsia="Times New Roman" w:hAnsi="Times New Roman" w:cs="Times New Roman"/>
           <w:sz w:val="24"/>
@@ -5310,7 +5403,7 @@
     </w:p>
     <w:p>
       <w:pPr>
-        <w:spacing w:after="0" w:line="240" w:lineRule="auto"/>
+        <w:spacing w:after="0"/>
         <w:rPr>
           <w:rFonts w:ascii="Times New Roman" w:eastAsia="Times New Roman" w:hAnsi="Times New Roman" w:cs="Times New Roman"/>
           <w:sz w:val="24"/>
@@ -5390,7 +5483,7 @@
     </w:p>
     <w:p>
       <w:pPr>
-        <w:spacing w:after="0" w:line="240" w:lineRule="auto"/>
+        <w:spacing w:after="0"/>
         <w:rPr>
           <w:rFonts w:ascii="Times New Roman" w:eastAsia="Times New Roman" w:hAnsi="Times New Roman" w:cs="Times New Roman"/>
           <w:sz w:val="24"/>
@@ -5401,7 +5494,7 @@
     </w:p>
     <w:p>
       <w:pPr>
-        <w:spacing w:after="0" w:line="240" w:lineRule="auto"/>
+        <w:spacing w:after="0"/>
         <w:rPr>
           <w:rFonts w:ascii="Times New Roman" w:eastAsia="Times New Roman" w:hAnsi="Times New Roman" w:cs="Times New Roman"/>
           <w:sz w:val="24"/>
@@ -5412,7 +5505,7 @@
     </w:p>
     <w:p>
       <w:pPr>
-        <w:spacing w:after="0" w:line="240" w:lineRule="auto"/>
+        <w:spacing w:after="0"/>
         <w:rPr>
           <w:rFonts w:ascii="Times New Roman" w:eastAsia="Times New Roman" w:hAnsi="Times New Roman" w:cs="Times New Roman"/>
           <w:sz w:val="24"/>
@@ -5426,7 +5519,7 @@
           <w:ilvl w:val="0"/>
           <w:numId w:val="2"/>
         </w:numPr>
-        <w:spacing w:after="0" w:line="240" w:lineRule="auto"/>
+        <w:spacing w:after="0"/>
         <w:rPr>
           <w:rFonts w:ascii="Times New Roman" w:eastAsia="Times New Roman" w:hAnsi="Times New Roman" w:cs="Times New Roman"/>
           <w:sz w:val="24"/>
@@ -5444,7 +5537,7 @@
     </w:p>
     <w:p>
       <w:pPr>
-        <w:spacing w:after="0" w:line="240" w:lineRule="auto"/>
+        <w:spacing w:after="0"/>
         <w:ind w:left="720"/>
         <w:rPr>
           <w:rFonts w:ascii="Times New Roman" w:eastAsia="Times New Roman" w:hAnsi="Times New Roman" w:cs="Times New Roman"/>
@@ -5479,7 +5572,7 @@
     </w:p>
     <w:p>
       <w:pPr>
-        <w:spacing w:after="0" w:line="240" w:lineRule="auto"/>
+        <w:spacing w:after="0"/>
         <w:ind w:left="720"/>
         <w:rPr>
           <w:rFonts w:ascii="Times New Roman" w:eastAsia="Times New Roman" w:hAnsi="Times New Roman" w:cs="Times New Roman"/>
@@ -5498,7 +5591,7 @@
     </w:p>
     <w:p>
       <w:pPr>
-        <w:spacing w:after="0" w:line="240" w:lineRule="auto"/>
+        <w:spacing w:after="0"/>
         <w:ind w:left="720"/>
         <w:rPr>
           <w:rFonts w:ascii="Times New Roman" w:eastAsia="Times New Roman" w:hAnsi="Times New Roman" w:cs="Times New Roman"/>
@@ -5509,7 +5602,7 @@
     </w:p>
     <w:p>
       <w:pPr>
-        <w:spacing w:after="0" w:line="240" w:lineRule="auto"/>
+        <w:spacing w:after="0"/>
         <w:ind w:left="720"/>
         <w:rPr>
           <w:rFonts w:ascii="Times New Roman" w:eastAsia="Times New Roman" w:hAnsi="Times New Roman" w:cs="Times New Roman"/>
@@ -5528,7 +5621,7 @@
     </w:p>
     <w:p>
       <w:pPr>
-        <w:spacing w:after="0" w:line="240" w:lineRule="auto"/>
+        <w:spacing w:after="0"/>
         <w:ind w:left="720"/>
         <w:rPr>
           <w:rFonts w:ascii="Times New Roman" w:eastAsia="Times New Roman" w:hAnsi="Times New Roman" w:cs="Times New Roman"/>
@@ -5539,7 +5632,7 @@
     </w:p>
     <w:p>
       <w:pPr>
-        <w:spacing w:after="0" w:line="240" w:lineRule="auto"/>
+        <w:spacing w:after="0"/>
         <w:ind w:left="720"/>
         <w:rPr>
           <w:rFonts w:ascii="Times New Roman" w:eastAsia="Times New Roman" w:hAnsi="Times New Roman" w:cs="Times New Roman"/>
@@ -5609,7 +5702,7 @@
     </w:p>
     <w:p>
       <w:pPr>
-        <w:spacing w:after="0" w:line="240" w:lineRule="auto"/>
+        <w:spacing w:after="0"/>
         <w:ind w:left="720"/>
         <w:rPr>
           <w:rFonts w:ascii="Times New Roman" w:eastAsia="Times New Roman" w:hAnsi="Times New Roman" w:cs="Times New Roman"/>
@@ -5683,7 +5776,7 @@
     </w:p>
     <w:p>
       <w:pPr>
-        <w:spacing w:after="0" w:line="240" w:lineRule="auto"/>
+        <w:spacing w:after="0"/>
         <w:ind w:left="720"/>
         <w:rPr>
           <w:rFonts w:ascii="Times New Roman" w:eastAsia="Times New Roman" w:hAnsi="Times New Roman" w:cs="Times New Roman"/>
@@ -5700,7 +5793,6 @@
           <w:sz w:val="24"/>
           <w:szCs w:val="24"/>
         </w:rPr>
-        <w:lastRenderedPageBreak/>
         <w:t>Значення</w:t>
       </w:r>
       <w:r>
@@ -5738,7 +5830,7 @@
     </w:p>
     <w:p>
       <w:pPr>
-        <w:spacing w:after="0" w:line="240" w:lineRule="auto"/>
+        <w:spacing w:after="0"/>
         <w:ind w:left="720"/>
         <w:rPr>
           <w:rFonts w:ascii="Times New Roman" w:eastAsia="Times New Roman" w:hAnsi="Times New Roman" w:cs="Times New Roman"/>
@@ -5756,6 +5848,7 @@
           <w:szCs w:val="24"/>
           <w:lang w:val="ru-RU"/>
         </w:rPr>
+        <w:lastRenderedPageBreak/>
         <w:t>Сума:</w:t>
       </w:r>
       <w:r>
@@ -5771,7 +5864,7 @@
     </w:p>
     <w:p>
       <w:pPr>
-        <w:spacing w:after="0" w:line="240" w:lineRule="auto"/>
+        <w:spacing w:after="0"/>
         <w:ind w:left="720"/>
         <w:rPr>
           <w:rFonts w:ascii="Times New Roman" w:eastAsia="Times New Roman" w:hAnsi="Times New Roman" w:cs="Times New Roman"/>
@@ -5826,7 +5919,7 @@
     </w:p>
     <w:p>
       <w:pPr>
-        <w:spacing w:after="0" w:line="240" w:lineRule="auto"/>
+        <w:spacing w:after="0"/>
         <w:ind w:left="720"/>
         <w:rPr>
           <w:rFonts w:ascii="Times New Roman" w:eastAsia="Times New Roman" w:hAnsi="Times New Roman" w:cs="Times New Roman"/>
@@ -5838,7 +5931,7 @@
     </w:p>
     <w:p>
       <w:pPr>
-        <w:spacing w:after="0" w:line="240" w:lineRule="auto"/>
+        <w:spacing w:after="0"/>
         <w:ind w:left="720"/>
         <w:rPr>
           <w:i/>
@@ -5855,7 +5948,7 @@
           <w:ilvl w:val="0"/>
           <w:numId w:val="2"/>
         </w:numPr>
-        <w:spacing w:after="0" w:line="240" w:lineRule="auto"/>
+        <w:spacing w:after="0"/>
         <w:rPr>
           <w:rFonts w:ascii="Times New Roman" w:eastAsia="Times New Roman" w:hAnsi="Times New Roman" w:cs="Times New Roman"/>
           <w:sz w:val="24"/>
@@ -6040,7 +6133,7 @@
           <w:ilvl w:val="0"/>
           <w:numId w:val="2"/>
         </w:numPr>
-        <w:spacing w:after="0" w:line="240" w:lineRule="auto"/>
+        <w:spacing w:after="0"/>
         <w:rPr>
           <w:rFonts w:ascii="Times New Roman" w:eastAsia="Times New Roman" w:hAnsi="Times New Roman" w:cs="Times New Roman"/>
           <w:sz w:val="24"/>
@@ -6681,7 +6774,7 @@
     </w:p>
     <w:p>
       <w:pPr>
-        <w:spacing w:after="0" w:line="240" w:lineRule="auto"/>
+        <w:spacing w:after="0"/>
         <w:ind w:left="720"/>
         <w:rPr>
           <w:rFonts w:ascii="Times New Roman" w:eastAsia="Times New Roman" w:hAnsi="Times New Roman" w:cs="Times New Roman"/>
@@ -6696,7 +6789,7 @@
           <w:ilvl w:val="0"/>
           <w:numId w:val="2"/>
         </w:numPr>
-        <w:spacing w:after="0" w:line="240" w:lineRule="auto"/>
+        <w:spacing w:after="0"/>
         <w:rPr>
           <w:rFonts w:ascii="Times New Roman" w:eastAsia="Times New Roman" w:hAnsi="Times New Roman" w:cs="Times New Roman"/>
           <w:sz w:val="24"/>
@@ -6738,7 +6831,7 @@
     </w:p>
     <w:p>
       <w:pPr>
-        <w:spacing w:after="0" w:line="240" w:lineRule="auto"/>
+        <w:spacing w:after="0"/>
         <w:ind w:left="360"/>
         <w:rPr>
           <w:rFonts w:ascii="Times New Roman" w:eastAsia="Times New Roman" w:hAnsi="Times New Roman" w:cs="Times New Roman"/>
@@ -6749,7 +6842,7 @@
     </w:p>
     <w:p>
       <w:pPr>
-        <w:spacing w:after="0" w:line="240" w:lineRule="auto"/>
+        <w:spacing w:after="0"/>
         <w:ind w:left="360"/>
         <w:rPr>
           <w:rFonts w:ascii="Times New Roman" w:eastAsia="Times New Roman" w:hAnsi="Times New Roman" w:cs="Times New Roman"/>
@@ -6810,7 +6903,7 @@
     </w:p>
     <w:p>
       <w:pPr>
-        <w:spacing w:after="0" w:line="240" w:lineRule="auto"/>
+        <w:spacing w:after="0"/>
         <w:ind w:left="360"/>
         <w:rPr>
           <w:rFonts w:ascii="Times New Roman" w:eastAsia="Times New Roman" w:hAnsi="Times New Roman" w:cs="Times New Roman"/>
@@ -6825,7 +6918,6 @@
           <w:sz w:val="24"/>
           <w:szCs w:val="24"/>
         </w:rPr>
-        <w:lastRenderedPageBreak/>
         <w:drawing>
           <wp:inline distT="0" distB="0" distL="0" distR="0" wp14:anchorId="76560DA8" wp14:editId="45360FDB">
             <wp:extent cx="3778369" cy="777499"/>
@@ -6872,7 +6964,7 @@
     </w:p>
     <w:p>
       <w:pPr>
-        <w:spacing w:after="0" w:line="240" w:lineRule="auto"/>
+        <w:spacing w:after="0"/>
         <w:ind w:left="360"/>
         <w:rPr>
           <w:rFonts w:ascii="Times New Roman" w:eastAsia="Times New Roman" w:hAnsi="Times New Roman" w:cs="Times New Roman"/>
@@ -6899,6 +6991,7 @@
           <w:sz w:val="20"/>
           <w:szCs w:val="20"/>
         </w:rPr>
+        <w:lastRenderedPageBreak/>
         <w:t>Image</w:t>
       </w:r>
       <w:proofErr w:type="spellEnd"/>
@@ -7267,7 +7360,7 @@
           <w:ilvl w:val="0"/>
           <w:numId w:val="2"/>
         </w:numPr>
-        <w:spacing w:after="0" w:line="240" w:lineRule="auto"/>
+        <w:spacing w:after="0"/>
         <w:rPr>
           <w:rFonts w:ascii="Times New Roman" w:eastAsia="Times New Roman" w:hAnsi="Times New Roman" w:cs="Times New Roman"/>
           <w:sz w:val="24"/>
@@ -7285,27 +7378,27 @@
     </w:p>
     <w:p>
       <w:pPr>
-        <w:spacing w:after="0" w:line="240" w:lineRule="auto"/>
-        <w:rPr>
-          <w:rFonts w:ascii="Times New Roman" w:eastAsia="Times New Roman" w:hAnsi="Times New Roman" w:cs="Times New Roman"/>
-          <w:sz w:val="24"/>
-          <w:szCs w:val="24"/>
-        </w:rPr>
-      </w:pPr>
-    </w:p>
-    <w:p>
-      <w:pPr>
-        <w:spacing w:after="0" w:line="240" w:lineRule="auto"/>
-        <w:rPr>
-          <w:rFonts w:ascii="Times New Roman" w:eastAsia="Times New Roman" w:hAnsi="Times New Roman" w:cs="Times New Roman"/>
-          <w:sz w:val="24"/>
-          <w:szCs w:val="24"/>
-        </w:rPr>
-      </w:pPr>
-    </w:p>
-    <w:p>
-      <w:pPr>
-        <w:spacing w:after="0" w:line="240" w:lineRule="auto"/>
+        <w:spacing w:after="0"/>
+        <w:rPr>
+          <w:rFonts w:ascii="Times New Roman" w:eastAsia="Times New Roman" w:hAnsi="Times New Roman" w:cs="Times New Roman"/>
+          <w:sz w:val="24"/>
+          <w:szCs w:val="24"/>
+        </w:rPr>
+      </w:pPr>
+    </w:p>
+    <w:p>
+      <w:pPr>
+        <w:spacing w:after="0"/>
+        <w:rPr>
+          <w:rFonts w:ascii="Times New Roman" w:eastAsia="Times New Roman" w:hAnsi="Times New Roman" w:cs="Times New Roman"/>
+          <w:sz w:val="24"/>
+          <w:szCs w:val="24"/>
+        </w:rPr>
+      </w:pPr>
+    </w:p>
+    <w:p>
+      <w:pPr>
+        <w:spacing w:after="0"/>
         <w:rPr>
           <w:rFonts w:ascii="Times New Roman" w:eastAsia="Times New Roman" w:hAnsi="Times New Roman" w:cs="Times New Roman"/>
           <w:sz w:val="24"/>
@@ -7407,7 +7500,7 @@
     </w:p>
     <w:p>
       <w:pPr>
-        <w:spacing w:after="0" w:line="240" w:lineRule="auto"/>
+        <w:spacing w:after="0"/>
         <w:rPr>
           <w:rFonts w:ascii="Times New Roman" w:eastAsia="Times New Roman" w:hAnsi="Times New Roman" w:cs="Times New Roman"/>
           <w:sz w:val="24"/>
@@ -7515,7 +7608,7 @@
           <w:ilvl w:val="0"/>
           <w:numId w:val="2"/>
         </w:numPr>
-        <w:spacing w:after="0" w:line="240" w:lineRule="auto"/>
+        <w:spacing w:after="0"/>
         <w:rPr>
           <w:rFonts w:ascii="Times New Roman" w:eastAsia="Times New Roman" w:hAnsi="Times New Roman" w:cs="Times New Roman"/>
           <w:sz w:val="24"/>
@@ -7848,7 +7941,7 @@
           <w:right w:val="nil"/>
           <w:between w:val="nil"/>
         </w:pBdr>
-        <w:spacing w:after="0" w:line="240" w:lineRule="auto"/>
+        <w:spacing w:after="0"/>
         <w:rPr>
           <w:rFonts w:ascii="Times New Roman" w:eastAsia="Times New Roman" w:hAnsi="Times New Roman" w:cs="Times New Roman"/>
           <w:color w:val="000000"/>
@@ -7879,7 +7972,7 @@
           <w:right w:val="nil"/>
           <w:between w:val="nil"/>
         </w:pBdr>
-        <w:spacing w:after="0" w:line="240" w:lineRule="auto"/>
+        <w:spacing w:after="0"/>
         <w:rPr>
           <w:rFonts w:ascii="Times New Roman" w:eastAsia="Times New Roman" w:hAnsi="Times New Roman" w:cs="Times New Roman"/>
           <w:color w:val="000000"/>
@@ -7972,7 +8065,7 @@
           <w:right w:val="nil"/>
           <w:between w:val="nil"/>
         </w:pBdr>
-        <w:spacing w:after="0" w:line="240" w:lineRule="auto"/>
+        <w:spacing w:after="0"/>
         <w:rPr>
           <w:rFonts w:ascii="Times New Roman" w:eastAsia="Times New Roman" w:hAnsi="Times New Roman" w:cs="Times New Roman"/>
           <w:sz w:val="24"/>
@@ -8217,7 +8310,7 @@
           <w:right w:val="nil"/>
           <w:between w:val="nil"/>
         </w:pBdr>
-        <w:spacing w:after="0" w:line="240" w:lineRule="auto"/>
+        <w:spacing w:after="0"/>
         <w:ind w:left="720"/>
         <w:rPr>
           <w:rFonts w:ascii="Times New Roman" w:eastAsia="Times New Roman" w:hAnsi="Times New Roman" w:cs="Times New Roman"/>
@@ -8239,7 +8332,7 @@
           <w:right w:val="nil"/>
           <w:between w:val="nil"/>
         </w:pBdr>
-        <w:spacing w:after="0" w:line="240" w:lineRule="auto"/>
+        <w:spacing w:after="0"/>
         <w:rPr>
           <w:rFonts w:ascii="Times New Roman" w:eastAsia="Times New Roman" w:hAnsi="Times New Roman" w:cs="Times New Roman"/>
           <w:sz w:val="24"/>
@@ -8322,7 +8415,7 @@
           <w:right w:val="nil"/>
           <w:between w:val="nil"/>
         </w:pBdr>
-        <w:spacing w:after="0" w:line="240" w:lineRule="auto"/>
+        <w:spacing w:after="0"/>
         <w:rPr>
           <w:rFonts w:ascii="Times New Roman" w:eastAsia="Times New Roman" w:hAnsi="Times New Roman" w:cs="Times New Roman"/>
           <w:color w:val="000000"/>
@@ -8372,7 +8465,7 @@
           <w:right w:val="nil"/>
           <w:between w:val="nil"/>
         </w:pBdr>
-        <w:spacing w:after="0" w:line="240" w:lineRule="auto"/>
+        <w:spacing w:after="0"/>
         <w:rPr>
           <w:rFonts w:ascii="Times New Roman" w:eastAsia="Times New Roman" w:hAnsi="Times New Roman" w:cs="Times New Roman"/>
           <w:color w:val="000000"/>
@@ -8461,7 +8554,7 @@
     </w:p>
     <w:p>
       <w:pPr>
-        <w:spacing w:after="0" w:line="240" w:lineRule="auto"/>
+        <w:spacing w:after="0"/>
         <w:ind w:left="720"/>
         <w:rPr>
           <w:rFonts w:ascii="Times New Roman" w:eastAsia="Times New Roman" w:hAnsi="Times New Roman" w:cs="Times New Roman"/>
@@ -8738,7 +8831,7 @@
           <w:right w:val="nil"/>
           <w:between w:val="nil"/>
         </w:pBdr>
-        <w:spacing w:after="0" w:line="240" w:lineRule="auto"/>
+        <w:spacing w:after="0"/>
         <w:ind w:left="720"/>
         <w:rPr>
           <w:rFonts w:ascii="Times New Roman" w:eastAsia="Times New Roman" w:hAnsi="Times New Roman" w:cs="Times New Roman"/>
@@ -8756,7 +8849,7 @@
           <w:right w:val="nil"/>
           <w:between w:val="nil"/>
         </w:pBdr>
-        <w:spacing w:after="0" w:line="240" w:lineRule="auto"/>
+        <w:spacing w:after="0"/>
         <w:ind w:left="720"/>
         <w:rPr>
           <w:rFonts w:ascii="Times New Roman" w:eastAsia="Times New Roman" w:hAnsi="Times New Roman" w:cs="Times New Roman"/>
@@ -8774,7 +8867,7 @@
           <w:right w:val="nil"/>
           <w:between w:val="nil"/>
         </w:pBdr>
-        <w:spacing w:after="0" w:line="240" w:lineRule="auto"/>
+        <w:spacing w:after="0"/>
         <w:ind w:left="720"/>
         <w:rPr>
           <w:rFonts w:ascii="Times New Roman" w:eastAsia="Times New Roman" w:hAnsi="Times New Roman" w:cs="Times New Roman"/>
@@ -8796,7 +8889,7 @@
           <w:right w:val="nil"/>
           <w:between w:val="nil"/>
         </w:pBdr>
-        <w:spacing w:after="0" w:line="240" w:lineRule="auto"/>
+        <w:spacing w:after="0"/>
         <w:rPr>
           <w:rFonts w:ascii="Times New Roman" w:eastAsia="Times New Roman" w:hAnsi="Times New Roman" w:cs="Times New Roman"/>
           <w:sz w:val="24"/>
@@ -8879,7 +8972,7 @@
           <w:right w:val="nil"/>
           <w:between w:val="nil"/>
         </w:pBdr>
-        <w:spacing w:after="0" w:line="240" w:lineRule="auto"/>
+        <w:spacing w:after="0"/>
         <w:rPr>
           <w:rFonts w:ascii="Times New Roman" w:eastAsia="Times New Roman" w:hAnsi="Times New Roman" w:cs="Times New Roman"/>
           <w:color w:val="000000"/>
@@ -8919,7 +9012,7 @@
           <w:right w:val="nil"/>
           <w:between w:val="nil"/>
         </w:pBdr>
-        <w:spacing w:after="0" w:line="240" w:lineRule="auto"/>
+        <w:spacing w:after="0"/>
         <w:rPr>
           <w:rFonts w:ascii="Times New Roman" w:eastAsia="Times New Roman" w:hAnsi="Times New Roman" w:cs="Times New Roman"/>
           <w:color w:val="000000"/>
@@ -9007,7 +9100,7 @@
           <w:right w:val="nil"/>
           <w:between w:val="nil"/>
         </w:pBdr>
-        <w:spacing w:after="0" w:line="240" w:lineRule="auto"/>
+        <w:spacing w:after="0"/>
         <w:ind w:left="720"/>
         <w:rPr>
           <w:rFonts w:ascii="Times New Roman" w:eastAsia="Times New Roman" w:hAnsi="Times New Roman" w:cs="Times New Roman"/>
@@ -9172,7 +9265,7 @@
           <w:right w:val="nil"/>
           <w:between w:val="nil"/>
         </w:pBdr>
-        <w:spacing w:after="0" w:line="240" w:lineRule="auto"/>
+        <w:spacing w:after="0"/>
         <w:ind w:left="720"/>
         <w:rPr>
           <w:rFonts w:ascii="Times New Roman" w:eastAsia="Times New Roman" w:hAnsi="Times New Roman" w:cs="Times New Roman"/>
@@ -9259,7 +9352,7 @@
           <w:ilvl w:val="0"/>
           <w:numId w:val="2"/>
         </w:numPr>
-        <w:spacing w:after="0" w:line="240" w:lineRule="auto"/>
+        <w:spacing w:after="0"/>
         <w:rPr>
           <w:rFonts w:ascii="Times New Roman" w:eastAsia="Times New Roman" w:hAnsi="Times New Roman" w:cs="Times New Roman"/>
           <w:sz w:val="24"/>
@@ -9323,7 +9416,7 @@
           <w:right w:val="nil"/>
           <w:between w:val="nil"/>
         </w:pBdr>
-        <w:spacing w:after="0" w:line="240" w:lineRule="auto"/>
+        <w:spacing w:after="0"/>
         <w:rPr>
           <w:rFonts w:ascii="Times New Roman" w:eastAsia="Times New Roman" w:hAnsi="Times New Roman" w:cs="Times New Roman"/>
           <w:color w:val="000000"/>
@@ -9408,20 +9501,19 @@
           <w:ilvl w:val="0"/>
           <w:numId w:val="2"/>
         </w:numPr>
-        <w:spacing w:after="0" w:line="240" w:lineRule="auto"/>
-        <w:rPr>
-          <w:rFonts w:ascii="Times New Roman" w:eastAsia="Times New Roman" w:hAnsi="Times New Roman" w:cs="Times New Roman"/>
-          <w:sz w:val="24"/>
-          <w:szCs w:val="24"/>
-        </w:rPr>
-      </w:pPr>
-      <w:r>
-        <w:rPr>
-          <w:rFonts w:ascii="Times New Roman" w:eastAsia="Times New Roman" w:hAnsi="Times New Roman" w:cs="Times New Roman"/>
-          <w:sz w:val="24"/>
-          <w:szCs w:val="24"/>
-        </w:rPr>
-        <w:lastRenderedPageBreak/>
+        <w:spacing w:after="0"/>
+        <w:rPr>
+          <w:rFonts w:ascii="Times New Roman" w:eastAsia="Times New Roman" w:hAnsi="Times New Roman" w:cs="Times New Roman"/>
+          <w:sz w:val="24"/>
+          <w:szCs w:val="24"/>
+        </w:rPr>
+      </w:pPr>
+      <w:r>
+        <w:rPr>
+          <w:rFonts w:ascii="Times New Roman" w:eastAsia="Times New Roman" w:hAnsi="Times New Roman" w:cs="Times New Roman"/>
+          <w:sz w:val="24"/>
+          <w:szCs w:val="24"/>
+        </w:rPr>
         <w:t>Важливі деталі для врахування в імплементації</w:t>
       </w:r>
       <w:r>
@@ -9523,25 +9615,26 @@
           <w:ilvl w:val="0"/>
           <w:numId w:val="2"/>
         </w:numPr>
-        <w:spacing w:after="0" w:line="240" w:lineRule="auto"/>
-        <w:rPr>
-          <w:rFonts w:ascii="Times New Roman" w:eastAsia="Times New Roman" w:hAnsi="Times New Roman" w:cs="Times New Roman"/>
-          <w:sz w:val="24"/>
-          <w:szCs w:val="24"/>
-        </w:rPr>
-      </w:pPr>
-      <w:r>
-        <w:rPr>
-          <w:rFonts w:ascii="Times New Roman" w:eastAsia="Times New Roman" w:hAnsi="Times New Roman" w:cs="Times New Roman"/>
-          <w:sz w:val="24"/>
-          <w:szCs w:val="24"/>
-        </w:rPr>
+        <w:spacing w:after="0"/>
+        <w:rPr>
+          <w:rFonts w:ascii="Times New Roman" w:eastAsia="Times New Roman" w:hAnsi="Times New Roman" w:cs="Times New Roman"/>
+          <w:sz w:val="24"/>
+          <w:szCs w:val="24"/>
+        </w:rPr>
+      </w:pPr>
+      <w:r>
+        <w:rPr>
+          <w:rFonts w:ascii="Times New Roman" w:eastAsia="Times New Roman" w:hAnsi="Times New Roman" w:cs="Times New Roman"/>
+          <w:sz w:val="24"/>
+          <w:szCs w:val="24"/>
+        </w:rPr>
+        <w:lastRenderedPageBreak/>
         <w:t xml:space="preserve">Блок-схема </w:t>
       </w:r>
     </w:p>
     <w:p>
       <w:pPr>
-        <w:spacing w:after="0" w:line="240" w:lineRule="auto"/>
+        <w:spacing w:after="0"/>
         <w:ind w:left="720"/>
         <w:rPr>
           <w:rFonts w:ascii="Times New Roman" w:eastAsia="Times New Roman" w:hAnsi="Times New Roman" w:cs="Times New Roman"/>
@@ -9651,7 +9744,7 @@
     </w:p>
     <w:p>
       <w:pPr>
-        <w:spacing w:after="0" w:line="240" w:lineRule="auto"/>
+        <w:spacing w:after="0"/>
         <w:ind w:left="720"/>
         <w:rPr>
           <w:rFonts w:ascii="Times New Roman" w:eastAsia="Times New Roman" w:hAnsi="Times New Roman" w:cs="Times New Roman"/>
@@ -9662,7 +9755,7 @@
     </w:p>
     <w:p>
       <w:pPr>
-        <w:spacing w:after="0" w:line="240" w:lineRule="auto"/>
+        <w:spacing w:after="0"/>
         <w:ind w:left="720"/>
         <w:rPr>
           <w:rFonts w:ascii="Times New Roman" w:eastAsia="Times New Roman" w:hAnsi="Times New Roman" w:cs="Times New Roman"/>
@@ -9684,7 +9777,7 @@
           <w:right w:val="nil"/>
           <w:between w:val="nil"/>
         </w:pBdr>
-        <w:spacing w:after="0" w:line="240" w:lineRule="auto"/>
+        <w:spacing w:after="0"/>
         <w:rPr>
           <w:rFonts w:ascii="Times New Roman" w:eastAsia="Times New Roman" w:hAnsi="Times New Roman" w:cs="Times New Roman"/>
           <w:color w:val="000000"/>
@@ -9873,7 +9966,7 @@
           <w:ilvl w:val="0"/>
           <w:numId w:val="2"/>
         </w:numPr>
-        <w:spacing w:after="0" w:line="240" w:lineRule="auto"/>
+        <w:spacing w:after="0"/>
         <w:rPr>
           <w:rFonts w:ascii="Times New Roman" w:eastAsia="Times New Roman" w:hAnsi="Times New Roman" w:cs="Times New Roman"/>
           <w:sz w:val="24"/>
@@ -9891,7 +9984,7 @@
     </w:p>
     <w:p>
       <w:pPr>
-        <w:spacing w:after="0" w:line="240" w:lineRule="auto"/>
+        <w:spacing w:after="0"/>
         <w:ind w:left="720"/>
         <w:rPr>
           <w:rFonts w:ascii="Times New Roman" w:eastAsia="Times New Roman" w:hAnsi="Times New Roman" w:cs="Times New Roman"/>
@@ -9902,7 +9995,7 @@
     </w:p>
     <w:p>
       <w:pPr>
-        <w:spacing w:after="0" w:line="240" w:lineRule="auto"/>
+        <w:spacing w:after="0"/>
         <w:ind w:left="720"/>
         <w:rPr>
           <w:rFonts w:ascii="Times New Roman" w:eastAsia="Times New Roman" w:hAnsi="Times New Roman" w:cs="Times New Roman"/>
@@ -10076,13 +10169,13 @@
         </w:rPr>
         <w:t>Work</w:t>
       </w:r>
-      <w:bookmarkStart w:id="0" w:name="gtmsa778oy40" w:colFirst="0" w:colLast="0"/>
-      <w:bookmarkEnd w:id="0"/>
+      <w:bookmarkStart w:id="1" w:name="gtmsa778oy40" w:colFirst="0" w:colLast="0"/>
+      <w:bookmarkEnd w:id="1"/>
       <w:proofErr w:type="spellEnd"/>
     </w:p>
     <w:p>
       <w:pPr>
-        <w:spacing w:after="0" w:line="240" w:lineRule="auto"/>
+        <w:spacing w:after="0"/>
         <w:ind w:left="720"/>
         <w:rPr>
           <w:rFonts w:ascii="Times New Roman" w:eastAsia="Times New Roman" w:hAnsi="Times New Roman" w:cs="Times New Roman"/>
@@ -10478,7 +10571,6 @@
           <w:sz w:val="21"/>
           <w:szCs w:val="21"/>
         </w:rPr>
-        <w:lastRenderedPageBreak/>
         <w:t>#</w:t>
       </w:r>
       <w:proofErr w:type="spellStart"/>
@@ -10588,6 +10680,7 @@
           <w:sz w:val="21"/>
           <w:szCs w:val="21"/>
         </w:rPr>
+        <w:lastRenderedPageBreak/>
         <w:t>using</w:t>
       </w:r>
       <w:r>
@@ -13552,7 +13645,6 @@
         <w:rPr>
           <w:rFonts w:ascii="Times New Roman" w:eastAsia="Times New Roman" w:hAnsi="Times New Roman" w:cs="Times New Roman"/>
         </w:rPr>
-        <w:lastRenderedPageBreak/>
         <w:t xml:space="preserve">Завдання </w:t>
       </w:r>
       <w:r>
@@ -13623,6 +13715,7 @@
         <w:rPr>
           <w:rFonts w:ascii="Times New Roman" w:eastAsia="Times New Roman" w:hAnsi="Times New Roman" w:cs="Times New Roman"/>
         </w:rPr>
+        <w:lastRenderedPageBreak/>
         <w:t xml:space="preserve">Посилання на файл програми у пул-запиті </w:t>
       </w:r>
       <w:proofErr w:type="spellStart"/>
@@ -13753,7 +13846,7 @@
           <w:tab w:val="left" w:pos="13740"/>
           <w:tab w:val="left" w:pos="14656"/>
         </w:tabs>
-        <w:spacing w:after="0" w:line="240" w:lineRule="auto"/>
+        <w:spacing w:after="0"/>
         <w:rPr>
           <w:rFonts w:ascii="Times New Roman" w:eastAsia="Times New Roman" w:hAnsi="Times New Roman" w:cs="Times New Roman"/>
           <w:sz w:val="20"/>
@@ -16479,6 +16572,7 @@
           <w:sz w:val="21"/>
           <w:szCs w:val="21"/>
         </w:rPr>
+        <w:lastRenderedPageBreak/>
         <w:t>    // Обчислення та вивід результатів для кожного x</w:t>
       </w:r>
     </w:p>
@@ -19127,7 +19221,6 @@
           <w:sz w:val="21"/>
           <w:szCs w:val="21"/>
         </w:rPr>
-        <w:lastRenderedPageBreak/>
         <w:t xml:space="preserve">            cout </w:t>
       </w:r>
       <w:r>
@@ -19215,6 +19308,7 @@
           <w:sz w:val="21"/>
           <w:szCs w:val="21"/>
         </w:rPr>
+        <w:lastRenderedPageBreak/>
         <w:t xml:space="preserve">        cout </w:t>
       </w:r>
       <w:r>
@@ -20106,7 +20200,7 @@
           <w:tab w:val="left" w:pos="13740"/>
           <w:tab w:val="left" w:pos="14656"/>
         </w:tabs>
-        <w:spacing w:after="0" w:line="240" w:lineRule="auto"/>
+        <w:spacing w:after="0"/>
         <w:rPr>
           <w:rFonts w:ascii="Times New Roman" w:eastAsia="Times New Roman" w:hAnsi="Times New Roman" w:cs="Times New Roman"/>
           <w:sz w:val="20"/>
@@ -20438,7 +20532,7 @@
           <w:tab w:val="left" w:pos="13740"/>
           <w:tab w:val="left" w:pos="14656"/>
         </w:tabs>
-        <w:spacing w:after="0" w:line="240" w:lineRule="auto"/>
+        <w:spacing w:after="0"/>
         <w:rPr>
           <w:rFonts w:ascii="Times New Roman" w:eastAsia="Times New Roman" w:hAnsi="Times New Roman" w:cs="Times New Roman"/>
           <w:sz w:val="20"/>
@@ -21484,7 +21578,6 @@
           <w:sz w:val="21"/>
           <w:szCs w:val="21"/>
         </w:rPr>
-        <w:lastRenderedPageBreak/>
         <w:t xml:space="preserve">    </w:t>
       </w:r>
     </w:p>
@@ -21659,6 +21752,7 @@
           <w:sz w:val="21"/>
           <w:szCs w:val="21"/>
         </w:rPr>
+        <w:lastRenderedPageBreak/>
         <w:t xml:space="preserve">    </w:t>
       </w:r>
       <w:r>
@@ -24156,7 +24250,6 @@
           <w:sz w:val="18"/>
           <w:szCs w:val="18"/>
         </w:rPr>
-        <w:lastRenderedPageBreak/>
         <w:t>#include</w:t>
       </w:r>
       <w:r>
@@ -24343,6 +24436,7 @@
           <w:sz w:val="18"/>
           <w:szCs w:val="18"/>
         </w:rPr>
+        <w:lastRenderedPageBreak/>
         <w:t>    string title;</w:t>
       </w:r>
     </w:p>
@@ -26503,7 +26597,6 @@
           <w:sz w:val="18"/>
           <w:szCs w:val="18"/>
         </w:rPr>
-        <w:lastRenderedPageBreak/>
         <w:t xml:space="preserve">                    } </w:t>
       </w:r>
       <w:r>
@@ -26876,6 +26969,7 @@
           <w:sz w:val="18"/>
           <w:szCs w:val="18"/>
         </w:rPr>
+        <w:lastRenderedPageBreak/>
         <w:t>                }</w:t>
       </w:r>
     </w:p>
@@ -29225,6 +29319,7 @@
         <w:rPr>
           <w:rFonts w:ascii="Times New Roman" w:eastAsia="Times New Roman" w:hAnsi="Times New Roman" w:cs="Times New Roman"/>
         </w:rPr>
+        <w:lastRenderedPageBreak/>
         <w:t xml:space="preserve">Посилання на файл програми у пул-запиті </w:t>
       </w:r>
       <w:proofErr w:type="spellStart"/>
@@ -31134,7 +31229,6 @@
           <w:sz w:val="24"/>
           <w:szCs w:val="24"/>
         </w:rPr>
-        <w:lastRenderedPageBreak/>
         <w:t xml:space="preserve">Завдання </w:t>
       </w:r>
       <w:r>
@@ -31514,6 +31608,7 @@
           <w:sz w:val="20"/>
           <w:szCs w:val="20"/>
         </w:rPr>
+        <w:lastRenderedPageBreak/>
         <w:drawing>
           <wp:inline distT="0" distB="0" distL="0" distR="0" wp14:anchorId="203E4388" wp14:editId="287B4120">
             <wp:extent cx="2896004" cy="2724530"/>
@@ -31647,8 +31742,8 @@
         </w:rPr>
         <w:t xml:space="preserve"> 1</w:t>
       </w:r>
-      <w:bookmarkStart w:id="1" w:name="ksrbludv2c8h" w:colFirst="0" w:colLast="0"/>
-      <w:bookmarkEnd w:id="1"/>
+      <w:bookmarkStart w:id="2" w:name="ksrbludv2c8h" w:colFirst="0" w:colLast="0"/>
+      <w:bookmarkEnd w:id="2"/>
       <w:r>
         <w:rPr>
           <w:i/>
@@ -31946,8 +32041,8 @@
         </w:rPr>
         <w:t xml:space="preserve"> 2</w:t>
       </w:r>
-      <w:bookmarkStart w:id="2" w:name="kkj518nxwn4n" w:colFirst="0" w:colLast="0"/>
-      <w:bookmarkEnd w:id="2"/>
+      <w:bookmarkStart w:id="3" w:name="kkj518nxwn4n" w:colFirst="0" w:colLast="0"/>
+      <w:bookmarkEnd w:id="3"/>
       <w:r>
         <w:rPr>
           <w:i/>
@@ -32134,7 +32229,6 @@
           <w:sz w:val="20"/>
           <w:szCs w:val="20"/>
         </w:rPr>
-        <w:lastRenderedPageBreak/>
         <w:t xml:space="preserve">                                              </w:t>
       </w:r>
       <w:r>
@@ -32202,10 +32296,9 @@
           <w:sz w:val="20"/>
           <w:szCs w:val="20"/>
         </w:rPr>
+        <w:lastRenderedPageBreak/>
         <w:t xml:space="preserve">                                              </w:t>
       </w:r>
-      <w:bookmarkStart w:id="3" w:name="_GoBack"/>
-      <w:bookmarkEnd w:id="3"/>
       <w:r>
         <w:rPr>
           <w:rFonts w:ascii="Times New Roman" w:eastAsia="Times New Roman" w:hAnsi="Times New Roman" w:cs="Times New Roman"/>
@@ -32547,7 +32640,6 @@
           <w:szCs w:val="24"/>
           <w:lang w:val="en-US"/>
         </w:rPr>
-        <w:lastRenderedPageBreak/>
         <w:t xml:space="preserve">                                                               </w:t>
       </w:r>
       <w:r>
@@ -32857,6 +32949,7 @@
     </w:p>
     <w:p>
       <w:r>
+        <w:lastRenderedPageBreak/>
         <w:t xml:space="preserve">       </w:t>
       </w:r>
       <w:r>
@@ -33133,7 +33226,6 @@
         <w:ind w:left="720"/>
       </w:pPr>
       <w:r>
-        <w:lastRenderedPageBreak/>
         <w:t xml:space="preserve">         </w:t>
       </w:r>
       <w:r>
@@ -33797,7 +33889,7 @@
   <w:endnote w:type="separator" w:id="-1">
     <w:p>
       <w:pPr>
-        <w:spacing w:after="0" w:line="240" w:lineRule="auto"/>
+        <w:spacing w:after="0"/>
       </w:pPr>
       <w:r>
         <w:separator/>
@@ -33807,7 +33899,7 @@
   <w:endnote w:type="continuationSeparator" w:id="0">
     <w:p>
       <w:pPr>
-        <w:spacing w:after="0" w:line="240" w:lineRule="auto"/>
+        <w:spacing w:after="0"/>
       </w:pPr>
       <w:r>
         <w:continuationSeparator/>
@@ -33832,7 +33924,7 @@
         <w:tab w:val="center" w:pos="4677"/>
         <w:tab w:val="right" w:pos="9355"/>
       </w:tabs>
-      <w:spacing w:after="0" w:line="240" w:lineRule="auto"/>
+      <w:spacing w:after="0"/>
       <w:jc w:val="right"/>
       <w:rPr>
         <w:rFonts w:ascii="Times New Roman" w:eastAsia="Times New Roman" w:hAnsi="Times New Roman" w:cs="Times New Roman"/>
@@ -33901,7 +33993,7 @@
         <w:tab w:val="center" w:pos="4677"/>
         <w:tab w:val="right" w:pos="9355"/>
       </w:tabs>
-      <w:spacing w:after="0" w:line="240" w:lineRule="auto"/>
+      <w:spacing w:after="0"/>
       <w:rPr>
         <w:rFonts w:ascii="Times New Roman" w:eastAsia="Times New Roman" w:hAnsi="Times New Roman" w:cs="Times New Roman"/>
         <w:color w:val="000000"/>
@@ -33941,7 +34033,7 @@
   <w:footnote w:type="separator" w:id="-1">
     <w:p>
       <w:pPr>
-        <w:spacing w:after="0" w:line="240" w:lineRule="auto"/>
+        <w:spacing w:after="0"/>
       </w:pPr>
       <w:r>
         <w:separator/>
@@ -33951,7 +34043,7 @@
   <w:footnote w:type="continuationSeparator" w:id="0">
     <w:p>
       <w:pPr>
-        <w:spacing w:after="0" w:line="240" w:lineRule="auto"/>
+        <w:spacing w:after="0"/>
       </w:pPr>
       <w:r>
         <w:continuationSeparator/>
@@ -34858,7 +34950,7 @@
     </w:rPrDefault>
     <w:pPrDefault>
       <w:pPr>
-        <w:spacing w:after="200" w:line="276" w:lineRule="auto"/>
+        <w:spacing w:after="80"/>
       </w:pPr>
     </w:pPrDefault>
   </w:docDefaults>
@@ -35294,7 +35386,7 @@
     <w:pPr>
       <w:keepNext/>
       <w:keepLines/>
-      <w:spacing w:before="280" w:after="80"/>
+      <w:spacing w:before="280"/>
       <w:outlineLvl w:val="2"/>
     </w:pPr>
     <w:rPr>
@@ -35425,7 +35517,7 @@
     <w:pPr>
       <w:keepNext/>
       <w:keepLines/>
-      <w:spacing w:before="360" w:after="80"/>
+      <w:spacing w:before="360"/>
     </w:pPr>
     <w:rPr>
       <w:rFonts w:ascii="Georgia" w:eastAsia="Georgia" w:hAnsi="Georgia" w:cs="Georgia"/>
@@ -35499,7 +35591,7 @@
     <w:unhideWhenUsed/>
     <w:rsid w:val="00DD498E"/>
     <w:pPr>
-      <w:spacing w:before="100" w:beforeAutospacing="1" w:after="100" w:afterAutospacing="1" w:line="240" w:lineRule="auto"/>
+      <w:spacing w:before="100" w:beforeAutospacing="1" w:after="100" w:afterAutospacing="1"/>
     </w:pPr>
     <w:rPr>
       <w:rFonts w:ascii="Times New Roman" w:eastAsia="Times New Roman" w:hAnsi="Times New Roman" w:cs="Times New Roman"/>
@@ -35845,7 +35937,7 @@
 </file>
 
 <file path=customXml/itemProps1.xml><?xml version="1.0" encoding="utf-8"?>
-<ds:datastoreItem xmlns:ds="http://schemas.openxmlformats.org/officeDocument/2006/customXml" ds:itemID="{99E3DEBE-CA1F-49CB-8153-9E6ED30AB452}">
+<ds:datastoreItem xmlns:ds="http://schemas.openxmlformats.org/officeDocument/2006/customXml" ds:itemID="{4DC8F19B-35DA-4486-BE21-0D01CAAF09EE}">
   <ds:schemaRefs>
     <ds:schemaRef ds:uri="http://schemas.openxmlformats.org/officeDocument/2006/bibliography"/>
   </ds:schemaRefs>

</xml_diff>